<commit_message>
add byline to form
</commit_message>
<xml_diff>
--- a/public/SAFE-Valuation-Cap.docx
+++ b/public/SAFE-Valuation-Cap.docx
@@ -184,7 +184,7 @@
           <w:szCs w:val="22"/>
           <w:rtl w:val="0"/>
         </w:rPr>
-        <w:t xml:space="preserve">”) on or about {date}, {company_name}, a {state_of_incorporation} corporation (the “</w:t>
+        <w:t xml:space="preserve">”) on or about {date}, {company_name} a Delaware corporation (the “</w:t>
       </w:r>
       <w:r>
         <w:rPr>
@@ -975,6 +975,11 @@
         </w:rPr>
         <w:t xml:space="preserve">Includes all shares of Capital Stock issued and outstanding;</w:t>
       </w:r>
+      <w:r>
+        <w:rPr>
+          <w:rtl w:val="0"/>
+        </w:rPr>
+      </w:r>
     </w:p>
     <w:p>
       <w:pPr>
@@ -1027,6 +1032,11 @@
         </w:rPr>
         <w:t xml:space="preserve">Includes all Converting Securities;</w:t>
       </w:r>
+      <w:r>
+        <w:rPr>
+          <w:rtl w:val="0"/>
+        </w:rPr>
+      </w:r>
     </w:p>
     <w:p>
       <w:pPr>
@@ -1079,6 +1089,11 @@
         </w:rPr>
         <w:t xml:space="preserve">Includes all (i) issued and outstanding Options and (ii) Promised Options; and</w:t>
       </w:r>
+      <w:r>
+        <w:rPr>
+          <w:rtl w:val="0"/>
+        </w:rPr>
+      </w:r>
     </w:p>
     <w:p>
       <w:pPr>
@@ -1131,6 +1146,11 @@
         </w:rPr>
         <w:t xml:space="preserve">Includes the Unissued Option Pool, except that any increase to the Unissued Option Pool in connection with the Equity Financing will only be included to the extent that the number of Promised Options exceeds the Unissued Option Pool prior to such increase.</w:t>
       </w:r>
+      <w:r>
+        <w:rPr>
+          <w:rtl w:val="0"/>
+        </w:rPr>
+      </w:r>
     </w:p>
     <w:p>
       <w:pPr>
@@ -1502,6 +1522,11 @@
         </w:rPr>
         <w:t xml:space="preserve">Includes all shares of Capital Stock issued and outstanding;</w:t>
       </w:r>
+      <w:r>
+        <w:rPr>
+          <w:rtl w:val="0"/>
+        </w:rPr>
+      </w:r>
     </w:p>
     <w:p>
       <w:pPr>
@@ -1554,6 +1579,11 @@
         </w:rPr>
         <w:t xml:space="preserve">Includes all (i) issued and outstanding Options and (ii) to the extent receiving Proceeds, Promised Options;</w:t>
       </w:r>
+      <w:r>
+        <w:rPr>
+          <w:rtl w:val="0"/>
+        </w:rPr>
+      </w:r>
     </w:p>
     <w:p>
       <w:pPr>
@@ -1640,6 +1670,11 @@
         </w:rPr>
         <w:t xml:space="preserve"> any Safes and other convertible securities (including without limitation shares of Preferred Stock) where the holders of such securities are receiving Cash-Out Amounts or similar liquidation preference payments in lieu of Conversion Amounts or similar “as-converted” payments; and</w:t>
       </w:r>
+      <w:r>
+        <w:rPr>
+          <w:rtl w:val="0"/>
+        </w:rPr>
+      </w:r>
     </w:p>
     <w:p>
       <w:pPr>
@@ -1692,6 +1727,11 @@
         </w:rPr>
         <w:t xml:space="preserve">Excludes the Unissued Option Pool.</w:t>
       </w:r>
+      <w:r>
+        <w:rPr>
+          <w:rtl w:val="0"/>
+        </w:rPr>
+      </w:r>
     </w:p>
     <w:p>
       <w:pPr>
@@ -2763,7 +2803,7 @@
         <w:tab/>
         <w:t xml:space="preserve">(f)</w:t>
         <w:tab/>
-        <w:t xml:space="preserve">All rights and obligations hereunder will be governed by the laws of the State of {state_of_incorporation}, without regard to the conflicts of law provisions of such jurisdiction.</w:t>
+        <w:t xml:space="preserve">All rights and obligations hereunder will be governed by the laws of the State of Delaware, without regard to the conflicts of law provisions of such jurisdiction.</w:t>
       </w:r>
     </w:p>
     <w:p>
@@ -2858,8 +2898,44 @@
     </w:p>
     <w:p>
       <w:pPr>
+        <w:tabs>
+          <w:tab w:val="left" w:leader="none" w:pos="432"/>
+          <w:tab w:val="left" w:leader="none" w:pos="4320"/>
+          <w:tab w:val="left" w:leader="none" w:pos="5040"/>
+          <w:tab w:val="left" w:leader="none" w:pos="5472"/>
+          <w:tab w:val="left" w:leader="none" w:pos="9648"/>
+        </w:tabs>
+        <w:spacing w:before="480" w:lineRule="auto"/>
+        <w:ind w:firstLine="0"/>
+        <w:rPr>
+          <w:b w:val="1"/>
+          <w:sz w:val="22"/>
+          <w:szCs w:val="22"/>
+        </w:rPr>
+      </w:pPr>
+      <w:r>
+        <w:rPr>
+          <w:b w:val="1"/>
+          <w:smallCaps w:val="1"/>
+          <w:sz w:val="22"/>
+          <w:szCs w:val="22"/>
+          <w:rtl w:val="0"/>
+        </w:rPr>
+        <w:tab/>
+        <w:tab/>
+        <w:tab/>
+        <w:t xml:space="preserve">{company_name} </w:t>
+      </w:r>
+      <w:r>
+        <w:rPr>
+          <w:rtl w:val="0"/>
+        </w:rPr>
+      </w:r>
+    </w:p>
+    <w:p>
+      <w:pPr>
         <w:spacing w:before="0" w:lineRule="auto"/>
-        <w:ind w:firstLine="0"/>
+        <w:ind w:left="5220" w:right="-360" w:firstLine="0"/>
         <w:rPr>
           <w:sz w:val="22"/>
           <w:szCs w:val="22"/>
@@ -2876,137 +2952,67 @@
         <w:spacing w:before="0" w:lineRule="auto"/>
         <w:ind w:left="5040" w:right="-360" w:firstLine="0"/>
         <w:rPr>
-          <w:b w:val="1"/>
-          <w:sz w:val="22"/>
-          <w:szCs w:val="22"/>
-        </w:rPr>
-      </w:pPr>
-      <w:r>
-        <w:rPr>
-          <w:b w:val="1"/>
-          <w:sz w:val="22"/>
-          <w:szCs w:val="22"/>
-          <w:rtl w:val="0"/>
-        </w:rPr>
-        <w:t xml:space="preserve">{company_name}</w:t>
+          <w:sz w:val="22"/>
+          <w:szCs w:val="22"/>
+          <w:u w:val="single"/>
+        </w:rPr>
+      </w:pPr>
+      <w:r>
+        <w:rPr>
+          <w:sz w:val="22"/>
+          <w:szCs w:val="22"/>
+          <w:rtl w:val="0"/>
+        </w:rPr>
+        <w:t xml:space="preserve">By:</w:t>
+      </w:r>
+      <w:r>
+        <w:rPr>
+          <w:sz w:val="22"/>
+          <w:szCs w:val="22"/>
+          <w:u w:val="single"/>
+          <w:rtl w:val="0"/>
+        </w:rPr>
+        <w:tab/>
+        <w:tab/>
+        <w:tab/>
+        <w:tab/>
+        <w:tab/>
       </w:r>
     </w:p>
     <w:p>
       <w:pPr>
         <w:spacing w:before="0" w:lineRule="auto"/>
-        <w:ind w:left="5220" w:right="-360" w:firstLine="0"/>
-        <w:rPr>
-          <w:sz w:val="22"/>
-          <w:szCs w:val="22"/>
-        </w:rPr>
-      </w:pPr>
-      <w:r>
-        <w:rPr>
-          <w:rtl w:val="0"/>
-        </w:rPr>
+        <w:ind w:left="4320" w:right="-360" w:firstLine="720"/>
+        <w:rPr>
+          <w:sz w:val="22"/>
+          <w:szCs w:val="22"/>
+        </w:rPr>
+      </w:pPr>
+      <w:r>
+        <w:rPr>
+          <w:sz w:val="22"/>
+          <w:szCs w:val="22"/>
+          <w:rtl w:val="0"/>
+        </w:rPr>
+        <w:t xml:space="preserve">Name: {name}</w:t>
       </w:r>
     </w:p>
     <w:p>
       <w:pPr>
         <w:spacing w:before="0" w:lineRule="auto"/>
-        <w:ind w:left="5040" w:right="-360" w:firstLine="0"/>
-        <w:rPr>
-          <w:sz w:val="22"/>
-          <w:szCs w:val="22"/>
-          <w:u w:val="single"/>
-        </w:rPr>
-      </w:pPr>
-      <w:r>
-        <w:rPr>
-          <w:sz w:val="22"/>
-          <w:szCs w:val="22"/>
-          <w:rtl w:val="0"/>
-        </w:rPr>
-        <w:t xml:space="preserve">By:</w:t>
-      </w:r>
-      <w:r>
-        <w:rPr>
-          <w:sz w:val="22"/>
-          <w:szCs w:val="22"/>
-          <w:u w:val="single"/>
-          <w:rtl w:val="0"/>
-        </w:rPr>
-        <w:tab/>
-        <w:tab/>
-        <w:tab/>
-        <w:tab/>
-        <w:tab/>
-      </w:r>
-    </w:p>
-    <w:p>
-      <w:pPr>
-        <w:spacing w:before="0" w:lineRule="auto"/>
-        <w:ind w:left="5220" w:right="-360" w:firstLine="0"/>
-        <w:rPr>
-          <w:sz w:val="22"/>
-          <w:szCs w:val="22"/>
-        </w:rPr>
-      </w:pPr>
-      <w:r>
-        <w:rPr>
-          <w:sz w:val="22"/>
-          <w:szCs w:val="22"/>
-          <w:rtl w:val="0"/>
-        </w:rPr>
-        <w:tab/>
-        <w:t xml:space="preserve">{</w:t>
-      </w:r>
-      <w:r>
-        <w:rPr>
-          <w:i w:val="1"/>
-          <w:sz w:val="22"/>
-          <w:szCs w:val="22"/>
-          <w:rtl w:val="0"/>
-        </w:rPr>
-        <w:t xml:space="preserve">name</w:t>
-      </w:r>
-      <w:r>
-        <w:rPr>
-          <w:sz w:val="22"/>
-          <w:szCs w:val="22"/>
-          <w:rtl w:val="0"/>
-        </w:rPr>
-        <w:t xml:space="preserve">}</w:t>
-      </w:r>
-    </w:p>
-    <w:p>
-      <w:pPr>
-        <w:spacing w:before="0" w:lineRule="auto"/>
-        <w:ind w:left="5220" w:right="-360" w:firstLine="540"/>
-        <w:rPr>
-          <w:sz w:val="22"/>
-          <w:szCs w:val="22"/>
-        </w:rPr>
-      </w:pPr>
-      <w:r>
-        <w:rPr>
-          <w:sz w:val="22"/>
-          <w:szCs w:val="22"/>
-          <w:rtl w:val="0"/>
-        </w:rPr>
-        <w:t xml:space="preserve">{</w:t>
-      </w:r>
-      <w:r>
-        <w:rPr>
-          <w:i w:val="1"/>
-          <w:sz w:val="22"/>
-          <w:szCs w:val="22"/>
-          <w:rtl w:val="0"/>
-        </w:rPr>
-        <w:t xml:space="preserve">title</w:t>
-      </w:r>
-      <w:r>
-        <w:rPr>
-          <w:sz w:val="22"/>
-          <w:szCs w:val="22"/>
-          <w:rtl w:val="0"/>
-        </w:rPr>
-        <w:t xml:space="preserve">}</w:t>
+        <w:ind w:left="4320" w:right="-360" w:firstLine="720"/>
+        <w:rPr>
+          <w:sz w:val="22"/>
+          <w:szCs w:val="22"/>
+        </w:rPr>
+      </w:pPr>
+      <w:r>
+        <w:rPr>
+          <w:sz w:val="22"/>
+          <w:szCs w:val="22"/>
+          <w:rtl w:val="0"/>
+        </w:rPr>
+        <w:t xml:space="preserve">Title: {title}</w:t>
       </w:r>
     </w:p>
     <w:p>
@@ -3042,7 +3048,6 @@
           <w:color w:val="000000"/>
           <w:sz w:val="22"/>
           <w:szCs w:val="22"/>
-          <w:u w:val="single"/>
           <w:shd w:fill="auto" w:val="clear"/>
           <w:vertAlign w:val="baseline"/>
         </w:rPr>
@@ -3065,7 +3070,6 @@
         <w:tab/>
         <w:tab/>
         <w:tab/>
-        <w:t xml:space="preserve">Address:</w:t>
       </w:r>
       <w:r>
         <w:rPr>
@@ -3077,12 +3081,11 @@
           <w:color w:val="000000"/>
           <w:sz w:val="22"/>
           <w:szCs w:val="22"/>
-          <w:u w:val="single"/>
           <w:shd w:fill="auto" w:val="clear"/>
           <w:vertAlign w:val="baseline"/>
           <w:rtl w:val="0"/>
         </w:rPr>
-        <w:t xml:space="preserve"> </w:t>
+        <w:t xml:space="preserve">Address: </w:t>
         <w:tab/>
       </w:r>
     </w:p>
@@ -3119,7 +3122,6 @@
           <w:color w:val="000000"/>
           <w:sz w:val="22"/>
           <w:szCs w:val="22"/>
-          <w:u w:val="single"/>
           <w:shd w:fill="auto" w:val="clear"/>
           <w:vertAlign w:val="baseline"/>
         </w:rPr>
@@ -3134,7 +3136,6 @@
           <w:color w:val="000000"/>
           <w:sz w:val="22"/>
           <w:szCs w:val="22"/>
-          <w:u w:val="none"/>
           <w:shd w:fill="auto" w:val="clear"/>
           <w:vertAlign w:val="baseline"/>
           <w:rtl w:val="0"/>
@@ -3142,23 +3143,7 @@
         <w:tab/>
         <w:tab/>
         <w:tab/>
-      </w:r>
-      <w:r>
-        <w:rPr>
-          <w:rFonts w:ascii="Times New Roman" w:cs="Times New Roman" w:eastAsia="Times New Roman" w:hAnsi="Times New Roman"/>
-          <w:b w:val="0"/>
-          <w:i w:val="0"/>
-          <w:smallCaps w:val="0"/>
-          <w:strike w:val="0"/>
-          <w:color w:val="000000"/>
-          <w:sz w:val="22"/>
-          <w:szCs w:val="22"/>
-          <w:u w:val="single"/>
-          <w:shd w:fill="auto" w:val="clear"/>
-          <w:vertAlign w:val="baseline"/>
-          <w:rtl w:val="0"/>
-        </w:rPr>
-        <w:tab/>
+        <w:t xml:space="preserve">Email: </w:t>
         <w:tab/>
       </w:r>
     </w:p>
@@ -3183,9 +3168,15 @@
           <w:tab w:val="left" w:leader="none" w:pos="5472"/>
           <w:tab w:val="left" w:leader="none" w:pos="9648"/>
         </w:tabs>
-        <w:spacing w:after="0" w:before="240" w:line="240" w:lineRule="auto"/>
+        <w:spacing w:after="0" w:before="480" w:line="240" w:lineRule="auto"/>
         <w:ind w:left="0" w:right="0" w:firstLine="0"/>
         <w:jc w:val="left"/>
+        <w:rPr>
+          <w:sz w:val="22"/>
+          <w:szCs w:val="22"/>
+        </w:rPr>
+      </w:pPr>
+      <w:r>
         <w:rPr>
           <w:rFonts w:ascii="Times New Roman" w:cs="Times New Roman" w:eastAsia="Times New Roman" w:hAnsi="Times New Roman"/>
           <w:b w:val="0"/>
@@ -3195,21 +3186,6 @@
           <w:color w:val="000000"/>
           <w:sz w:val="22"/>
           <w:szCs w:val="22"/>
-          <w:u w:val="single"/>
-          <w:shd w:fill="auto" w:val="clear"/>
-          <w:vertAlign w:val="baseline"/>
-        </w:rPr>
-      </w:pPr>
-      <w:r>
-        <w:rPr>
-          <w:rFonts w:ascii="Times New Roman" w:cs="Times New Roman" w:eastAsia="Times New Roman" w:hAnsi="Times New Roman"/>
-          <w:b w:val="0"/>
-          <w:i w:val="0"/>
-          <w:smallCaps w:val="0"/>
-          <w:strike w:val="0"/>
-          <w:color w:val="000000"/>
-          <w:sz w:val="22"/>
-          <w:szCs w:val="22"/>
           <w:u w:val="none"/>
           <w:shd w:fill="auto" w:val="clear"/>
           <w:vertAlign w:val="baseline"/>
@@ -3218,564 +3194,271 @@
         <w:tab/>
         <w:tab/>
         <w:tab/>
-        <w:t xml:space="preserve">Email:</w:t>
-      </w:r>
-      <w:r>
-        <w:rPr>
-          <w:rFonts w:ascii="Times New Roman" w:cs="Times New Roman" w:eastAsia="Times New Roman" w:hAnsi="Times New Roman"/>
-          <w:b w:val="0"/>
-          <w:i w:val="0"/>
-          <w:smallCaps w:val="0"/>
-          <w:strike w:val="0"/>
-          <w:color w:val="000000"/>
+      </w:r>
+      <w:r>
+        <w:rPr>
+          <w:b w:val="1"/>
+          <w:smallCaps w:val="1"/>
+          <w:sz w:val="22"/>
+          <w:szCs w:val="22"/>
+          <w:rtl w:val="0"/>
+        </w:rPr>
+        <w:t xml:space="preserve">{investor_name}</w:t>
+      </w:r>
+      <w:r>
+        <w:rPr>
+          <w:rtl w:val="0"/>
+        </w:rPr>
+      </w:r>
+    </w:p>
+    <w:p>
+      <w:pPr>
+        <w:spacing w:before="0" w:lineRule="auto"/>
+        <w:ind w:left="5040" w:firstLine="0"/>
+        <w:jc w:val="both"/>
+        <w:rPr>
+          <w:sz w:val="22"/>
+          <w:szCs w:val="22"/>
+        </w:rPr>
+      </w:pPr>
+      <w:r>
+        <w:rPr>
+          <w:sz w:val="22"/>
+          <w:szCs w:val="22"/>
+          <w:rtl w:val="0"/>
+        </w:rPr>
+        <w:t xml:space="preserve">By: {byline} </w:t>
+      </w:r>
+    </w:p>
+    <w:p>
+      <w:pPr>
+        <w:spacing w:before="0" w:lineRule="auto"/>
+        <w:ind w:left="5040" w:firstLine="0"/>
+        <w:jc w:val="both"/>
+        <w:rPr>
+          <w:sz w:val="22"/>
+          <w:szCs w:val="22"/>
+        </w:rPr>
+      </w:pPr>
+      <w:bookmarkStart w:colFirst="0" w:colLast="0" w:name="_2et92p0" w:id="1"/>
+      <w:bookmarkEnd w:id="1"/>
+      <w:r>
+        <w:rPr>
+          <w:sz w:val="22"/>
+          <w:szCs w:val="22"/>
+          <w:rtl w:val="0"/>
+        </w:rPr>
+        <w:t xml:space="preserve">its General Partner</w:t>
+      </w:r>
+    </w:p>
+    <w:p>
+      <w:pPr>
+        <w:tabs>
+          <w:tab w:val="left" w:leader="none" w:pos="4320"/>
+        </w:tabs>
+        <w:spacing w:before="0" w:lineRule="auto"/>
+        <w:ind w:left="5040" w:firstLine="0"/>
+        <w:jc w:val="both"/>
+        <w:rPr>
+          <w:sz w:val="22"/>
+          <w:szCs w:val="22"/>
+        </w:rPr>
+      </w:pPr>
+      <w:r>
+        <w:rPr>
+          <w:rtl w:val="0"/>
+        </w:rPr>
+      </w:r>
+    </w:p>
+    <w:p>
+      <w:pPr>
+        <w:tabs>
+          <w:tab w:val="left" w:leader="none" w:pos="4320"/>
+        </w:tabs>
+        <w:spacing w:before="0" w:lineRule="auto"/>
+        <w:ind w:left="5040" w:firstLine="0"/>
+        <w:jc w:val="both"/>
+        <w:rPr>
+          <w:sz w:val="22"/>
+          <w:szCs w:val="22"/>
+        </w:rPr>
+      </w:pPr>
+      <w:r>
+        <w:rPr>
+          <w:rtl w:val="0"/>
+        </w:rPr>
+      </w:r>
+    </w:p>
+    <w:p>
+      <w:pPr>
+        <w:spacing w:before="0" w:lineRule="auto"/>
+        <w:ind w:left="5040" w:firstLine="0"/>
+        <w:jc w:val="both"/>
+        <w:rPr>
+          <w:sz w:val="22"/>
+          <w:szCs w:val="22"/>
+        </w:rPr>
+      </w:pPr>
+      <w:r>
+        <w:rPr>
+          <w:sz w:val="22"/>
+          <w:szCs w:val="22"/>
+          <w:rtl w:val="0"/>
+        </w:rPr>
+        <w:t xml:space="preserve">By:</w:t>
+      </w:r>
+      <w:r>
+        <w:rPr>
           <w:sz w:val="22"/>
           <w:szCs w:val="22"/>
           <w:u w:val="single"/>
-          <w:shd w:fill="auto" w:val="clear"/>
-          <w:vertAlign w:val="baseline"/>
-          <w:rtl w:val="0"/>
-        </w:rPr>
-        <w:tab/>
-      </w:r>
-    </w:p>
-    <w:p>
-      <w:pPr>
-        <w:keepNext w:val="0"/>
-        <w:keepLines w:val="0"/>
-        <w:pageBreakBefore w:val="0"/>
-        <w:widowControl w:val="1"/>
-        <w:pBdr>
-          <w:top w:space="0" w:sz="0" w:val="nil"/>
-          <w:left w:space="0" w:sz="0" w:val="nil"/>
-          <w:bottom w:space="0" w:sz="0" w:val="nil"/>
-          <w:right w:space="0" w:sz="0" w:val="nil"/>
-          <w:between w:space="0" w:sz="0" w:val="nil"/>
-        </w:pBdr>
-        <w:shd w:fill="auto" w:val="clear"/>
-        <w:tabs>
-          <w:tab w:val="left" w:leader="none" w:pos="432"/>
-          <w:tab w:val="left" w:leader="none" w:pos="4320"/>
-          <w:tab w:val="left" w:leader="none" w:pos="5040"/>
-          <w:tab w:val="left" w:leader="none" w:pos="5472"/>
-          <w:tab w:val="left" w:leader="none" w:pos="9648"/>
-        </w:tabs>
-        <w:spacing w:after="0" w:before="480" w:line="240" w:lineRule="auto"/>
-        <w:ind w:left="0" w:right="0" w:firstLine="0"/>
-        <w:jc w:val="left"/>
-        <w:rPr>
-          <w:rFonts w:ascii="Times New Roman" w:cs="Times New Roman" w:eastAsia="Times New Roman" w:hAnsi="Times New Roman"/>
-          <w:b w:val="1"/>
-          <w:i w:val="0"/>
-          <w:smallCaps w:val="0"/>
-          <w:strike w:val="0"/>
-          <w:color w:val="000000"/>
-          <w:sz w:val="22"/>
-          <w:szCs w:val="22"/>
-          <w:u w:val="none"/>
-          <w:shd w:fill="auto" w:val="clear"/>
-          <w:vertAlign w:val="baseline"/>
-        </w:rPr>
-      </w:pPr>
-      <w:r>
-        <w:rPr>
-          <w:rFonts w:ascii="Times New Roman" w:cs="Times New Roman" w:eastAsia="Times New Roman" w:hAnsi="Times New Roman"/>
-          <w:b w:val="0"/>
-          <w:i w:val="0"/>
-          <w:smallCaps w:val="0"/>
-          <w:strike w:val="0"/>
-          <w:color w:val="000000"/>
-          <w:sz w:val="22"/>
-          <w:szCs w:val="22"/>
-          <w:u w:val="none"/>
-          <w:shd w:fill="auto" w:val="clear"/>
-          <w:vertAlign w:val="baseline"/>
-          <w:rtl w:val="0"/>
-        </w:rPr>
-        <w:tab/>
-        <w:tab/>
-        <w:tab/>
-      </w:r>
-      <w:r>
-        <w:rPr>
-          <w:b w:val="1"/>
-          <w:sz w:val="22"/>
-          <w:szCs w:val="22"/>
-          <w:rtl w:val="0"/>
-        </w:rPr>
-        <w:t xml:space="preserve">{investor_name}</w:t>
-      </w:r>
-      <w:r>
-        <w:rPr>
-          <w:rtl w:val="0"/>
-        </w:rPr>
-      </w:r>
-    </w:p>
-    <w:p>
-      <w:pPr>
-        <w:keepNext w:val="0"/>
-        <w:keepLines w:val="0"/>
-        <w:pageBreakBefore w:val="0"/>
-        <w:widowControl w:val="1"/>
-        <w:pBdr>
-          <w:top w:space="0" w:sz="0" w:val="nil"/>
-          <w:left w:space="0" w:sz="0" w:val="nil"/>
-          <w:bottom w:space="0" w:sz="0" w:val="nil"/>
-          <w:right w:space="0" w:sz="0" w:val="nil"/>
-          <w:between w:space="0" w:sz="0" w:val="nil"/>
-        </w:pBdr>
-        <w:shd w:fill="auto" w:val="clear"/>
-        <w:tabs>
-          <w:tab w:val="left" w:leader="none" w:pos="432"/>
-          <w:tab w:val="left" w:leader="none" w:pos="4320"/>
-          <w:tab w:val="left" w:leader="none" w:pos="5040"/>
-          <w:tab w:val="left" w:leader="none" w:pos="5472"/>
-          <w:tab w:val="left" w:leader="none" w:pos="9648"/>
-        </w:tabs>
-        <w:spacing w:after="0" w:before="240" w:line="360" w:lineRule="auto"/>
-        <w:ind w:left="0" w:right="0" w:firstLine="0"/>
-        <w:jc w:val="left"/>
-        <w:rPr>
-          <w:rFonts w:ascii="Times New Roman" w:cs="Times New Roman" w:eastAsia="Times New Roman" w:hAnsi="Times New Roman"/>
-          <w:b w:val="0"/>
-          <w:i w:val="0"/>
-          <w:smallCaps w:val="0"/>
-          <w:strike w:val="0"/>
-          <w:color w:val="000000"/>
-          <w:sz w:val="22"/>
-          <w:szCs w:val="22"/>
-          <w:u w:val="single"/>
-          <w:shd w:fill="auto" w:val="clear"/>
-          <w:vertAlign w:val="baseline"/>
-        </w:rPr>
-      </w:pPr>
-      <w:r>
-        <w:rPr>
-          <w:rFonts w:ascii="Times New Roman" w:cs="Times New Roman" w:eastAsia="Times New Roman" w:hAnsi="Times New Roman"/>
-          <w:b w:val="0"/>
-          <w:i w:val="0"/>
-          <w:smallCaps w:val="0"/>
-          <w:strike w:val="0"/>
-          <w:color w:val="000000"/>
-          <w:sz w:val="22"/>
-          <w:szCs w:val="22"/>
-          <w:u w:val="none"/>
-          <w:shd w:fill="auto" w:val="clear"/>
-          <w:vertAlign w:val="baseline"/>
-          <w:rtl w:val="0"/>
-        </w:rPr>
-        <w:tab/>
-        <w:tab/>
-        <w:tab/>
-        <w:t xml:space="preserve">By:</w:t>
-        <w:tab/>
-      </w:r>
-      <w:r>
-        <w:rPr>
-          <w:rFonts w:ascii="Times New Roman" w:cs="Times New Roman" w:eastAsia="Times New Roman" w:hAnsi="Times New Roman"/>
-          <w:b w:val="0"/>
-          <w:i w:val="0"/>
-          <w:smallCaps w:val="0"/>
-          <w:strike w:val="0"/>
-          <w:color w:val="000000"/>
-          <w:sz w:val="22"/>
-          <w:szCs w:val="22"/>
-          <w:u w:val="single"/>
-          <w:shd w:fill="auto" w:val="clear"/>
-          <w:vertAlign w:val="baseline"/>
-          <w:rtl w:val="0"/>
-        </w:rPr>
-        <w:tab/>
-      </w:r>
-    </w:p>
-    <w:p>
-      <w:pPr>
-        <w:keepNext w:val="0"/>
-        <w:keepLines w:val="0"/>
-        <w:pageBreakBefore w:val="0"/>
-        <w:widowControl w:val="1"/>
-        <w:pBdr>
-          <w:top w:space="0" w:sz="0" w:val="nil"/>
-          <w:left w:space="0" w:sz="0" w:val="nil"/>
-          <w:bottom w:space="0" w:sz="0" w:val="nil"/>
-          <w:right w:space="0" w:sz="0" w:val="nil"/>
-          <w:between w:space="0" w:sz="0" w:val="nil"/>
-        </w:pBdr>
-        <w:shd w:fill="auto" w:val="clear"/>
-        <w:tabs>
-          <w:tab w:val="left" w:leader="none" w:pos="432"/>
-          <w:tab w:val="left" w:leader="none" w:pos="4320"/>
-          <w:tab w:val="left" w:leader="none" w:pos="5040"/>
-          <w:tab w:val="left" w:leader="none" w:pos="5472"/>
-          <w:tab w:val="left" w:leader="none" w:pos="9648"/>
-        </w:tabs>
-        <w:spacing w:after="0" w:before="0" w:line="360" w:lineRule="auto"/>
-        <w:ind w:left="0" w:right="0" w:firstLine="0"/>
-        <w:jc w:val="left"/>
-        <w:rPr>
-          <w:rFonts w:ascii="Times New Roman" w:cs="Times New Roman" w:eastAsia="Times New Roman" w:hAnsi="Times New Roman"/>
-          <w:b w:val="0"/>
-          <w:i w:val="0"/>
-          <w:smallCaps w:val="0"/>
-          <w:strike w:val="0"/>
-          <w:color w:val="000000"/>
-          <w:sz w:val="22"/>
-          <w:szCs w:val="22"/>
-          <w:u w:val="none"/>
-          <w:shd w:fill="auto" w:val="clear"/>
-          <w:vertAlign w:val="baseline"/>
-        </w:rPr>
-      </w:pPr>
-      <w:r>
-        <w:rPr>
-          <w:rFonts w:ascii="Times New Roman" w:cs="Times New Roman" w:eastAsia="Times New Roman" w:hAnsi="Times New Roman"/>
-          <w:b w:val="0"/>
-          <w:i w:val="0"/>
-          <w:smallCaps w:val="0"/>
-          <w:strike w:val="0"/>
-          <w:color w:val="000000"/>
-          <w:sz w:val="22"/>
-          <w:szCs w:val="22"/>
-          <w:u w:val="none"/>
-          <w:shd w:fill="auto" w:val="clear"/>
-          <w:vertAlign w:val="baseline"/>
-          <w:rtl w:val="0"/>
-        </w:rPr>
-        <w:tab/>
-        <w:tab/>
-        <w:tab/>
-        <w:t xml:space="preserve">Name:</w:t>
-      </w:r>
-      <w:r>
-        <w:rPr>
-          <w:rFonts w:ascii="Times New Roman" w:cs="Times New Roman" w:eastAsia="Times New Roman" w:hAnsi="Times New Roman"/>
-          <w:b w:val="0"/>
-          <w:i w:val="0"/>
-          <w:smallCaps w:val="0"/>
-          <w:strike w:val="0"/>
-          <w:color w:val="000000"/>
-          <w:sz w:val="22"/>
-          <w:szCs w:val="22"/>
-          <w:u w:val="single"/>
-          <w:shd w:fill="auto" w:val="clear"/>
-          <w:vertAlign w:val="baseline"/>
-          <w:rtl w:val="0"/>
-        </w:rPr>
-        <w:tab/>
-      </w:r>
-      <w:r>
-        <w:rPr>
-          <w:rtl w:val="0"/>
-        </w:rPr>
-      </w:r>
-    </w:p>
-    <w:p>
-      <w:pPr>
-        <w:keepNext w:val="0"/>
-        <w:keepLines w:val="0"/>
-        <w:pageBreakBefore w:val="0"/>
-        <w:widowControl w:val="1"/>
-        <w:pBdr>
-          <w:top w:space="0" w:sz="0" w:val="nil"/>
-          <w:left w:space="0" w:sz="0" w:val="nil"/>
-          <w:bottom w:space="0" w:sz="0" w:val="nil"/>
-          <w:right w:space="0" w:sz="0" w:val="nil"/>
-          <w:between w:space="0" w:sz="0" w:val="nil"/>
-        </w:pBdr>
-        <w:shd w:fill="auto" w:val="clear"/>
-        <w:tabs>
-          <w:tab w:val="left" w:leader="none" w:pos="432"/>
-          <w:tab w:val="left" w:leader="none" w:pos="4320"/>
-          <w:tab w:val="left" w:leader="none" w:pos="5040"/>
-          <w:tab w:val="left" w:leader="none" w:pos="5472"/>
-          <w:tab w:val="left" w:leader="none" w:pos="9648"/>
-        </w:tabs>
-        <w:spacing w:after="0" w:before="0" w:line="360" w:lineRule="auto"/>
-        <w:ind w:left="0" w:right="0" w:firstLine="0"/>
-        <w:jc w:val="left"/>
-        <w:rPr>
-          <w:rFonts w:ascii="Times New Roman" w:cs="Times New Roman" w:eastAsia="Times New Roman" w:hAnsi="Times New Roman"/>
-          <w:b w:val="0"/>
-          <w:i w:val="0"/>
-          <w:smallCaps w:val="0"/>
-          <w:strike w:val="0"/>
-          <w:color w:val="000000"/>
-          <w:sz w:val="22"/>
-          <w:szCs w:val="22"/>
-          <w:u w:val="single"/>
-          <w:shd w:fill="auto" w:val="clear"/>
-          <w:vertAlign w:val="baseline"/>
-        </w:rPr>
-      </w:pPr>
-      <w:r>
-        <w:rPr>
-          <w:rFonts w:ascii="Times New Roman" w:cs="Times New Roman" w:eastAsia="Times New Roman" w:hAnsi="Times New Roman"/>
-          <w:b w:val="0"/>
-          <w:i w:val="0"/>
-          <w:smallCaps w:val="0"/>
-          <w:strike w:val="0"/>
-          <w:color w:val="000000"/>
-          <w:sz w:val="22"/>
-          <w:szCs w:val="22"/>
-          <w:u w:val="none"/>
-          <w:shd w:fill="auto" w:val="clear"/>
-          <w:vertAlign w:val="baseline"/>
-          <w:rtl w:val="0"/>
-        </w:rPr>
-        <w:tab/>
-        <w:tab/>
-        <w:tab/>
-        <w:t xml:space="preserve">Title:</w:t>
-      </w:r>
-      <w:r>
-        <w:rPr>
-          <w:rFonts w:ascii="Times New Roman" w:cs="Times New Roman" w:eastAsia="Times New Roman" w:hAnsi="Times New Roman"/>
-          <w:b w:val="0"/>
-          <w:i w:val="0"/>
-          <w:smallCaps w:val="0"/>
-          <w:strike w:val="0"/>
-          <w:color w:val="000000"/>
-          <w:sz w:val="22"/>
-          <w:szCs w:val="22"/>
-          <w:u w:val="single"/>
-          <w:shd w:fill="auto" w:val="clear"/>
-          <w:vertAlign w:val="baseline"/>
-          <w:rtl w:val="0"/>
-        </w:rPr>
-        <w:tab/>
-      </w:r>
-    </w:p>
-    <w:p>
-      <w:pPr>
-        <w:keepNext w:val="0"/>
-        <w:keepLines w:val="0"/>
-        <w:pageBreakBefore w:val="0"/>
-        <w:widowControl w:val="1"/>
-        <w:pBdr>
-          <w:top w:space="0" w:sz="0" w:val="nil"/>
-          <w:left w:space="0" w:sz="0" w:val="nil"/>
-          <w:bottom w:space="0" w:sz="0" w:val="nil"/>
-          <w:right w:space="0" w:sz="0" w:val="nil"/>
-          <w:between w:space="0" w:sz="0" w:val="nil"/>
-        </w:pBdr>
-        <w:shd w:fill="auto" w:val="clear"/>
-        <w:tabs>
-          <w:tab w:val="left" w:leader="none" w:pos="432"/>
-          <w:tab w:val="left" w:leader="none" w:pos="4320"/>
-          <w:tab w:val="left" w:leader="none" w:pos="5040"/>
-          <w:tab w:val="left" w:leader="none" w:pos="5472"/>
-          <w:tab w:val="left" w:leader="none" w:pos="9648"/>
-        </w:tabs>
-        <w:spacing w:after="0" w:before="0" w:line="240" w:lineRule="auto"/>
-        <w:ind w:left="0" w:right="0" w:firstLine="0"/>
-        <w:jc w:val="left"/>
-        <w:rPr>
-          <w:rFonts w:ascii="Times New Roman" w:cs="Times New Roman" w:eastAsia="Times New Roman" w:hAnsi="Times New Roman"/>
-          <w:b w:val="0"/>
-          <w:i w:val="0"/>
-          <w:smallCaps w:val="0"/>
-          <w:strike w:val="0"/>
-          <w:color w:val="000000"/>
-          <w:sz w:val="22"/>
-          <w:szCs w:val="22"/>
-          <w:u w:val="single"/>
-          <w:shd w:fill="auto" w:val="clear"/>
-          <w:vertAlign w:val="baseline"/>
-        </w:rPr>
-      </w:pPr>
-      <w:r>
-        <w:rPr>
-          <w:rtl w:val="0"/>
-        </w:rPr>
-      </w:r>
-    </w:p>
-    <w:p>
-      <w:pPr>
-        <w:keepNext w:val="0"/>
-        <w:keepLines w:val="0"/>
-        <w:pageBreakBefore w:val="0"/>
-        <w:widowControl w:val="1"/>
-        <w:pBdr>
-          <w:top w:space="0" w:sz="0" w:val="nil"/>
-          <w:left w:space="0" w:sz="0" w:val="nil"/>
-          <w:bottom w:space="0" w:sz="0" w:val="nil"/>
-          <w:right w:space="0" w:sz="0" w:val="nil"/>
-          <w:between w:space="0" w:sz="0" w:val="nil"/>
-        </w:pBdr>
-        <w:shd w:fill="auto" w:val="clear"/>
-        <w:tabs>
-          <w:tab w:val="left" w:leader="none" w:pos="432"/>
-          <w:tab w:val="left" w:leader="none" w:pos="4320"/>
-          <w:tab w:val="left" w:leader="none" w:pos="5040"/>
-          <w:tab w:val="left" w:leader="none" w:pos="5472"/>
-          <w:tab w:val="left" w:leader="none" w:pos="9648"/>
-        </w:tabs>
-        <w:spacing w:after="0" w:before="0" w:line="240" w:lineRule="auto"/>
-        <w:ind w:left="0" w:right="0" w:firstLine="0"/>
-        <w:jc w:val="left"/>
-        <w:rPr>
-          <w:rFonts w:ascii="Times New Roman" w:cs="Times New Roman" w:eastAsia="Times New Roman" w:hAnsi="Times New Roman"/>
-          <w:b w:val="0"/>
-          <w:i w:val="0"/>
-          <w:smallCaps w:val="0"/>
-          <w:strike w:val="0"/>
-          <w:color w:val="000000"/>
-          <w:sz w:val="22"/>
-          <w:szCs w:val="22"/>
-          <w:u w:val="single"/>
-          <w:shd w:fill="auto" w:val="clear"/>
-          <w:vertAlign w:val="baseline"/>
-        </w:rPr>
-      </w:pPr>
-      <w:r>
-        <w:rPr>
-          <w:rFonts w:ascii="Times New Roman" w:cs="Times New Roman" w:eastAsia="Times New Roman" w:hAnsi="Times New Roman"/>
-          <w:b w:val="0"/>
-          <w:i w:val="0"/>
-          <w:smallCaps w:val="0"/>
-          <w:strike w:val="0"/>
-          <w:color w:val="000000"/>
-          <w:sz w:val="22"/>
-          <w:szCs w:val="22"/>
-          <w:u w:val="none"/>
-          <w:shd w:fill="auto" w:val="clear"/>
-          <w:vertAlign w:val="baseline"/>
-          <w:rtl w:val="0"/>
-        </w:rPr>
-        <w:tab/>
-        <w:tab/>
-        <w:tab/>
-        <w:t xml:space="preserve">Address:</w:t>
-      </w:r>
-      <w:r>
-        <w:rPr>
-          <w:rFonts w:ascii="Times New Roman" w:cs="Times New Roman" w:eastAsia="Times New Roman" w:hAnsi="Times New Roman"/>
-          <w:b w:val="0"/>
-          <w:i w:val="0"/>
-          <w:smallCaps w:val="0"/>
-          <w:strike w:val="0"/>
-          <w:color w:val="000000"/>
-          <w:sz w:val="22"/>
-          <w:szCs w:val="22"/>
-          <w:u w:val="single"/>
-          <w:shd w:fill="auto" w:val="clear"/>
-          <w:vertAlign w:val="baseline"/>
-          <w:rtl w:val="0"/>
-        </w:rPr>
-        <w:tab/>
-      </w:r>
-    </w:p>
-    <w:p>
-      <w:pPr>
-        <w:keepNext w:val="0"/>
-        <w:keepLines w:val="0"/>
-        <w:pageBreakBefore w:val="0"/>
-        <w:widowControl w:val="1"/>
-        <w:pBdr>
-          <w:top w:space="0" w:sz="0" w:val="nil"/>
-          <w:left w:space="0" w:sz="0" w:val="nil"/>
-          <w:bottom w:space="0" w:sz="0" w:val="nil"/>
-          <w:right w:space="0" w:sz="0" w:val="nil"/>
-          <w:between w:space="0" w:sz="0" w:val="nil"/>
-        </w:pBdr>
-        <w:shd w:fill="auto" w:val="clear"/>
-        <w:tabs>
-          <w:tab w:val="left" w:leader="none" w:pos="432"/>
-          <w:tab w:val="left" w:leader="none" w:pos="4320"/>
-          <w:tab w:val="left" w:leader="none" w:pos="5040"/>
-          <w:tab w:val="left" w:leader="none" w:pos="5472"/>
-          <w:tab w:val="left" w:leader="none" w:pos="9648"/>
-        </w:tabs>
-        <w:spacing w:after="0" w:before="240" w:line="240" w:lineRule="auto"/>
-        <w:ind w:left="0" w:right="0" w:firstLine="0"/>
-        <w:jc w:val="left"/>
-        <w:rPr>
-          <w:rFonts w:ascii="Times New Roman" w:cs="Times New Roman" w:eastAsia="Times New Roman" w:hAnsi="Times New Roman"/>
-          <w:b w:val="0"/>
-          <w:i w:val="0"/>
-          <w:smallCaps w:val="0"/>
-          <w:strike w:val="0"/>
-          <w:color w:val="000000"/>
-          <w:sz w:val="22"/>
-          <w:szCs w:val="22"/>
-          <w:u w:val="single"/>
-          <w:shd w:fill="auto" w:val="clear"/>
-          <w:vertAlign w:val="baseline"/>
-        </w:rPr>
-      </w:pPr>
-      <w:r>
-        <w:rPr>
-          <w:rFonts w:ascii="Times New Roman" w:cs="Times New Roman" w:eastAsia="Times New Roman" w:hAnsi="Times New Roman"/>
-          <w:b w:val="0"/>
-          <w:i w:val="0"/>
-          <w:smallCaps w:val="0"/>
-          <w:strike w:val="0"/>
-          <w:color w:val="000000"/>
-          <w:sz w:val="22"/>
-          <w:szCs w:val="22"/>
-          <w:u w:val="none"/>
-          <w:shd w:fill="auto" w:val="clear"/>
-          <w:vertAlign w:val="baseline"/>
-          <w:rtl w:val="0"/>
-        </w:rPr>
-        <w:tab/>
-        <w:tab/>
-        <w:tab/>
-      </w:r>
-      <w:r>
-        <w:rPr>
-          <w:rFonts w:ascii="Times New Roman" w:cs="Times New Roman" w:eastAsia="Times New Roman" w:hAnsi="Times New Roman"/>
-          <w:b w:val="0"/>
-          <w:i w:val="0"/>
-          <w:smallCaps w:val="0"/>
-          <w:strike w:val="0"/>
-          <w:color w:val="000000"/>
-          <w:sz w:val="22"/>
-          <w:szCs w:val="22"/>
-          <w:u w:val="single"/>
-          <w:shd w:fill="auto" w:val="clear"/>
-          <w:vertAlign w:val="baseline"/>
-          <w:rtl w:val="0"/>
-        </w:rPr>
-        <w:tab/>
-        <w:tab/>
-      </w:r>
-    </w:p>
-    <w:p>
-      <w:pPr>
-        <w:ind w:right="-270"/>
-        <w:rPr>
-          <w:sz w:val="22"/>
-          <w:szCs w:val="22"/>
-          <w:u w:val="single"/>
-        </w:rPr>
-      </w:pPr>
-      <w:r>
-        <w:rPr>
-          <w:sz w:val="22"/>
-          <w:szCs w:val="22"/>
-          <w:rtl w:val="0"/>
-        </w:rPr>
-        <w:tab/>
-        <w:tab/>
-        <w:tab/>
-        <w:tab/>
-        <w:tab/>
-        <w:tab/>
-        <w:t xml:space="preserve">Email:</w:t>
-      </w:r>
-      <w:r>
-        <w:rPr>
-          <w:sz w:val="22"/>
-          <w:szCs w:val="22"/>
-          <w:u w:val="single"/>
-          <w:rtl w:val="0"/>
-        </w:rPr>
-        <w:tab/>
-        <w:tab/>
-        <w:tab/>
-        <w:tab/>
-        <w:tab/>
-        <w:tab/>
+          <w:rtl w:val="0"/>
+        </w:rPr>
+        <w:tab/>
+        <w:tab/>
+        <w:tab/>
+        <w:tab/>
+        <w:tab/>
+      </w:r>
+      <w:r>
+        <w:rPr>
+          <w:rtl w:val="0"/>
+        </w:rPr>
+      </w:r>
+    </w:p>
+    <w:p>
+      <w:pPr>
+        <w:spacing w:before="0" w:lineRule="auto"/>
+        <w:ind w:left="5040" w:firstLine="0"/>
+        <w:jc w:val="both"/>
+        <w:rPr>
+          <w:sz w:val="22"/>
+          <w:szCs w:val="22"/>
+        </w:rPr>
+      </w:pPr>
+      <w:r>
+        <w:rPr>
+          <w:sz w:val="22"/>
+          <w:szCs w:val="22"/>
+          <w:rtl w:val="0"/>
+        </w:rPr>
+        <w:t xml:space="preserve">Name: Alana Goyal</w:t>
+      </w:r>
+    </w:p>
+    <w:p>
+      <w:pPr>
+        <w:spacing w:before="0" w:lineRule="auto"/>
+        <w:ind w:left="5040" w:firstLine="0"/>
+        <w:jc w:val="both"/>
+        <w:rPr>
+          <w:sz w:val="22"/>
+          <w:szCs w:val="22"/>
+        </w:rPr>
+      </w:pPr>
+      <w:r>
+        <w:rPr>
+          <w:sz w:val="22"/>
+          <w:szCs w:val="22"/>
+          <w:rtl w:val="0"/>
+        </w:rPr>
+        <w:t xml:space="preserve">Title: Managing Member</w:t>
+        <w:tab/>
+      </w:r>
+    </w:p>
+    <w:p>
+      <w:pPr>
+        <w:spacing w:before="0" w:lineRule="auto"/>
+        <w:ind w:left="5040" w:firstLine="0"/>
+        <w:jc w:val="both"/>
+        <w:rPr>
+          <w:sz w:val="22"/>
+          <w:szCs w:val="22"/>
+        </w:rPr>
+      </w:pPr>
+      <w:r>
+        <w:rPr>
+          <w:rtl w:val="0"/>
+        </w:rPr>
+      </w:r>
+    </w:p>
+    <w:p>
+      <w:pPr>
+        <w:spacing w:before="0" w:lineRule="auto"/>
+        <w:ind w:left="5040" w:firstLine="0"/>
+        <w:jc w:val="both"/>
+        <w:rPr>
+          <w:sz w:val="22"/>
+          <w:szCs w:val="22"/>
+        </w:rPr>
+      </w:pPr>
+      <w:r>
+        <w:rPr>
+          <w:sz w:val="22"/>
+          <w:szCs w:val="22"/>
+          <w:rtl w:val="0"/>
+        </w:rPr>
+        <w:t xml:space="preserve">Address: 548 Market St PMB #26204 </w:t>
+      </w:r>
+    </w:p>
+    <w:p>
+      <w:pPr>
+        <w:spacing w:before="0" w:lineRule="auto"/>
+        <w:ind w:left="5040" w:firstLine="0"/>
+        <w:jc w:val="both"/>
+        <w:rPr>
+          <w:sz w:val="22"/>
+          <w:szCs w:val="22"/>
+        </w:rPr>
+      </w:pPr>
+      <w:r>
+        <w:rPr>
+          <w:sz w:val="22"/>
+          <w:szCs w:val="22"/>
+          <w:rtl w:val="0"/>
+        </w:rPr>
+        <w:t xml:space="preserve">San Francisco, CA 94104</w:t>
+        <w:tab/>
+      </w:r>
+    </w:p>
+    <w:p>
+      <w:pPr>
+        <w:spacing w:before="0" w:lineRule="auto"/>
+        <w:ind w:left="5040" w:firstLine="0"/>
+        <w:jc w:val="both"/>
+        <w:rPr>
+          <w:sz w:val="22"/>
+          <w:szCs w:val="22"/>
+        </w:rPr>
+      </w:pPr>
+      <w:r>
+        <w:rPr>
+          <w:rtl w:val="0"/>
+        </w:rPr>
+      </w:r>
+    </w:p>
+    <w:p>
+      <w:pPr>
+        <w:spacing w:before="0" w:lineRule="auto"/>
+        <w:ind w:left="5040" w:firstLine="0"/>
+        <w:jc w:val="both"/>
+        <w:rPr>
+          <w:b w:val="1"/>
+          <w:sz w:val="22"/>
+          <w:szCs w:val="22"/>
+        </w:rPr>
+      </w:pPr>
+      <w:r>
+        <w:rPr>
+          <w:sz w:val="22"/>
+          <w:szCs w:val="22"/>
+          <w:rtl w:val="0"/>
+        </w:rPr>
+        <w:t xml:space="preserve">Email: alana@basecase.vc</w:t>
+      </w:r>
+      <w:r>
+        <w:rPr>
+          <w:rtl w:val="0"/>
+        </w:rPr>
       </w:r>
     </w:p>
     <w:p>
@@ -3863,7 +3546,6 @@
     <w:pPr>
       <w:keepNext w:val="0"/>
       <w:keepLines w:val="0"/>
-      <w:pageBreakBefore w:val="0"/>
       <w:widowControl w:val="1"/>
       <w:pBdr>
         <w:top w:space="0" w:sz="0" w:val="nil"/>
@@ -4081,7 +3763,6 @@
     <w:pPr>
       <w:keepNext w:val="0"/>
       <w:keepLines w:val="0"/>
-      <w:pageBreakBefore w:val="0"/>
       <w:widowControl w:val="1"/>
       <w:pBdr>
         <w:top w:space="0" w:sz="0" w:val="nil"/>
@@ -4127,7 +3808,6 @@
     <w:pPr>
       <w:keepNext w:val="0"/>
       <w:keepLines w:val="0"/>
-      <w:pageBreakBefore w:val="0"/>
       <w:widowControl w:val="1"/>
       <w:pBdr>
         <w:top w:space="0" w:sz="0" w:val="nil"/>

</xml_diff>

<commit_message>
add address and email
</commit_message>
<xml_diff>
--- a/public/SAFE-Valuation-Cap.docx
+++ b/public/SAFE-Valuation-Cap.docx
@@ -4,7 +4,7 @@
   <w:body>
     <w:p>
       <w:pPr>
-        <w:pStyle w:val="Body"/>
+        <w:pStyle w:val="Body A"/>
         <w:spacing w:before="0"/>
         <w:ind w:firstLine="0"/>
         <w:jc w:val="both"/>
@@ -27,6 +27,7 @@
       <w:r>
         <w:rPr>
           <w:rStyle w:val="None"/>
+          <w:rFonts w:ascii="Arial Unicode MS" w:hAnsi="Arial Unicode MS" w:hint="default"/>
           <w:sz w:val="20"/>
           <w:szCs w:val="20"/>
           <w:rtl w:val="1"/>
@@ -52,6 +53,7 @@
           <w:sz w:val="20"/>
           <w:szCs w:val="20"/>
           <w:rtl w:val="0"/>
+          <w:lang w:val="de-DE"/>
         </w:rPr>
         <w:t>”</w:t>
       </w:r>
@@ -68,20 +70,20 @@
     </w:p>
     <w:p>
       <w:pPr>
-        <w:pStyle w:val="Body"/>
+        <w:pStyle w:val="Body A"/>
         <w:spacing w:before="0"/>
         <w:ind w:firstLine="0"/>
         <w:jc w:val="both"/>
         <w:rPr>
-          <w:rStyle w:val="None"/>
-          <w:sz w:val="22"/>
-          <w:szCs w:val="22"/>
-        </w:rPr>
-      </w:pPr>
-    </w:p>
-    <w:p>
-      <w:pPr>
-        <w:pStyle w:val="Body"/>
+          <w:rStyle w:val="None A"/>
+          <w:sz w:val="22"/>
+          <w:szCs w:val="22"/>
+        </w:rPr>
+      </w:pPr>
+    </w:p>
+    <w:p>
+      <w:pPr>
+        <w:pStyle w:val="Body A"/>
         <w:spacing w:before="0"/>
         <w:ind w:firstLine="0"/>
         <w:jc w:val="center"/>
@@ -92,6 +94,7 @@
           <w:smallCaps w:val="1"/>
           <w:sz w:val="22"/>
           <w:szCs w:val="22"/>
+          <w:lang w:val="en-US"/>
         </w:rPr>
       </w:pPr>
       <w:r>
@@ -110,20 +113,20 @@
     </w:p>
     <w:p>
       <w:pPr>
-        <w:pStyle w:val="Body"/>
+        <w:pStyle w:val="Body A"/>
         <w:spacing w:before="0"/>
         <w:ind w:firstLine="0"/>
         <w:jc w:val="both"/>
         <w:rPr>
-          <w:rStyle w:val="None"/>
-          <w:sz w:val="22"/>
-          <w:szCs w:val="22"/>
-        </w:rPr>
-      </w:pPr>
-    </w:p>
-    <w:p>
-      <w:pPr>
-        <w:pStyle w:val="Body"/>
+          <w:rStyle w:val="None A"/>
+          <w:sz w:val="22"/>
+          <w:szCs w:val="22"/>
+        </w:rPr>
+      </w:pPr>
+    </w:p>
+    <w:p>
+      <w:pPr>
+        <w:pStyle w:val="Body A"/>
         <w:spacing w:before="0"/>
         <w:ind w:firstLine="0"/>
         <w:jc w:val="center"/>
@@ -133,6 +136,7 @@
           <w:bCs w:val="1"/>
           <w:sz w:val="22"/>
           <w:szCs w:val="22"/>
+          <w:lang w:val="da-DK"/>
         </w:rPr>
       </w:pPr>
       <w:r>
@@ -150,7 +154,7 @@
     </w:p>
     <w:p>
       <w:pPr>
-        <w:pStyle w:val="Body"/>
+        <w:pStyle w:val="Body A"/>
         <w:spacing w:before="0"/>
         <w:ind w:firstLine="0"/>
         <w:jc w:val="center"/>
@@ -160,6 +164,7 @@
           <w:bCs w:val="1"/>
           <w:sz w:val="22"/>
           <w:szCs w:val="22"/>
+          <w:lang w:val="en-US"/>
         </w:rPr>
       </w:pPr>
       <w:r>
@@ -177,7 +182,7 @@
     </w:p>
     <w:p>
       <w:pPr>
-        <w:pStyle w:val="Body"/>
+        <w:pStyle w:val="Body A"/>
         <w:ind w:firstLine="0"/>
         <w:jc w:val="both"/>
         <w:rPr>
@@ -199,6 +204,7 @@
       <w:r>
         <w:rPr>
           <w:rStyle w:val="None"/>
+          <w:rFonts w:ascii="Arial Unicode MS" w:hAnsi="Arial Unicode MS" w:hint="default"/>
           <w:sz w:val="22"/>
           <w:szCs w:val="22"/>
           <w:rtl w:val="1"/>
@@ -214,6 +220,7 @@
           <w:sz w:val="22"/>
           <w:szCs w:val="22"/>
           <w:rtl w:val="0"/>
+          <w:lang w:val="de-DE"/>
         </w:rPr>
         <w:t>Investor</w:t>
       </w:r>
@@ -223,6 +230,7 @@
           <w:sz w:val="22"/>
           <w:szCs w:val="22"/>
           <w:rtl w:val="0"/>
+          <w:lang w:val="de-DE"/>
         </w:rPr>
         <w:t>”</w:t>
       </w:r>
@@ -239,6 +247,7 @@
       <w:r>
         <w:rPr>
           <w:rStyle w:val="None"/>
+          <w:rFonts w:ascii="Arial Unicode MS" w:hAnsi="Arial Unicode MS" w:hint="default"/>
           <w:sz w:val="22"/>
           <w:szCs w:val="22"/>
           <w:rtl w:val="1"/>
@@ -264,6 +273,7 @@
           <w:sz w:val="22"/>
           <w:szCs w:val="22"/>
           <w:rtl w:val="0"/>
+          <w:lang w:val="de-DE"/>
         </w:rPr>
         <w:t>”</w:t>
       </w:r>
@@ -275,24 +285,15 @@
           <w:rtl w:val="0"/>
           <w:lang w:val="en-US"/>
         </w:rPr>
-        <w:t>) on or about {date}, {company_name}</w:t>
-      </w:r>
-      <w:r>
-        <w:rPr>
-          <w:rStyle w:val="None"/>
-          <w:sz w:val="22"/>
-          <w:szCs w:val="22"/>
-          <w:rtl w:val="0"/>
-          <w:lang w:val="en-US"/>
-        </w:rPr>
-        <w:t xml:space="preserve">, </w:t>
-      </w:r>
-      <w:r>
-        <w:rPr>
-          <w:rStyle w:val="None"/>
-          <w:sz w:val="22"/>
-          <w:szCs w:val="22"/>
-          <w:rtl w:val="0"/>
+        <w:t xml:space="preserve">) on or about {date}, {company_name}, </w:t>
+      </w:r>
+      <w:r>
+        <w:rPr>
+          <w:rStyle w:val="None"/>
+          <w:sz w:val="22"/>
+          <w:szCs w:val="22"/>
+          <w:rtl w:val="0"/>
+          <w:lang w:val="de-DE"/>
         </w:rPr>
         <w:t xml:space="preserve">a </w:t>
       </w:r>
@@ -304,21 +305,12 @@
           <w:rtl w:val="0"/>
           <w:lang w:val="en-US"/>
         </w:rPr>
-        <w:t>{state_of_incorporation}</w:t>
-      </w:r>
-      <w:r>
-        <w:rPr>
-          <w:rStyle w:val="None"/>
-          <w:sz w:val="22"/>
-          <w:szCs w:val="22"/>
-          <w:rtl w:val="0"/>
-          <w:lang w:val="en-US"/>
-        </w:rPr>
-        <w:t xml:space="preserve"> corporation (the </w:t>
-      </w:r>
-      <w:r>
-        <w:rPr>
-          <w:rStyle w:val="None"/>
+        <w:t xml:space="preserve">{state_of_incorporation} corporation (the </w:t>
+      </w:r>
+      <w:r>
+        <w:rPr>
+          <w:rStyle w:val="None"/>
+          <w:rFonts w:ascii="Arial Unicode MS" w:hAnsi="Arial Unicode MS" w:hint="default"/>
           <w:sz w:val="22"/>
           <w:szCs w:val="22"/>
           <w:rtl w:val="1"/>
@@ -344,6 +336,7 @@
           <w:sz w:val="22"/>
           <w:szCs w:val="22"/>
           <w:rtl w:val="0"/>
+          <w:lang w:val="de-DE"/>
         </w:rPr>
         <w:t>”</w:t>
       </w:r>
@@ -360,9 +353,11 @@
       <w:r>
         <w:rPr>
           <w:rStyle w:val="None"/>
-          <w:sz w:val="22"/>
-          <w:szCs w:val="22"/>
-          <w:rtl w:val="1"/>
+          <w:rFonts w:ascii="Arial Unicode MS" w:hAnsi="Arial Unicode MS" w:hint="default"/>
+          <w:sz w:val="22"/>
+          <w:szCs w:val="22"/>
+          <w:rtl w:val="0"/>
+          <w:lang w:val="de-DE"/>
         </w:rPr>
         <w:t>’</w:t>
       </w:r>
@@ -379,13 +374,14 @@
     </w:p>
     <w:p>
       <w:pPr>
-        <w:pStyle w:val="Body"/>
+        <w:pStyle w:val="Body A"/>
         <w:ind w:firstLine="0"/>
         <w:jc w:val="both"/>
         <w:rPr>
           <w:rStyle w:val="None"/>
           <w:sz w:val="22"/>
           <w:szCs w:val="22"/>
+          <w:lang w:val="en-US"/>
         </w:rPr>
       </w:pPr>
       <w:r>
@@ -401,31 +397,76 @@
       <w:r>
         <w:rPr>
           <w:rStyle w:val="Hyperlink.1"/>
+          <w:outline w:val="0"/>
+          <w:color w:val="0563c1"/>
+          <w:sz w:val="22"/>
+          <w:szCs w:val="22"/>
+          <w:u w:val="single" w:color="0563c1"/>
+          <w:lang w:val="en-US"/>
+          <w14:textFill>
+            <w14:solidFill>
+              <w14:srgbClr w14:val="0563C1"/>
+            </w14:solidFill>
+          </w14:textFill>
         </w:rPr>
         <w:fldChar w:fldCharType="begin" w:fldLock="0"/>
       </w:r>
       <w:r>
         <w:rPr>
           <w:rStyle w:val="Hyperlink.1"/>
+          <w:outline w:val="0"/>
+          <w:color w:val="0563c1"/>
+          <w:sz w:val="22"/>
+          <w:szCs w:val="22"/>
+          <w:u w:val="single" w:color="0563c1"/>
+          <w:lang w:val="en-US"/>
+          <w14:textFill>
+            <w14:solidFill>
+              <w14:srgbClr w14:val="0563C1"/>
+            </w14:solidFill>
+          </w14:textFill>
         </w:rPr>
         <w:instrText xml:space="preserve"> HYPERLINK "http://ycombinator.com/documents"</w:instrText>
       </w:r>
       <w:r>
         <w:rPr>
           <w:rStyle w:val="Hyperlink.1"/>
+          <w:outline w:val="0"/>
+          <w:color w:val="0563c1"/>
+          <w:sz w:val="22"/>
+          <w:szCs w:val="22"/>
+          <w:u w:val="single" w:color="0563c1"/>
+          <w:lang w:val="en-US"/>
+          <w14:textFill>
+            <w14:solidFill>
+              <w14:srgbClr w14:val="0563C1"/>
+            </w14:solidFill>
+          </w14:textFill>
         </w:rPr>
         <w:fldChar w:fldCharType="separate" w:fldLock="0"/>
       </w:r>
       <w:r>
         <w:rPr>
           <w:rStyle w:val="Hyperlink.1"/>
-          <w:rtl w:val="0"/>
-          <w:lang w:val="en-US"/>
+          <w:outline w:val="0"/>
+          <w:color w:val="0563c1"/>
+          <w:sz w:val="22"/>
+          <w:szCs w:val="22"/>
+          <w:u w:val="single" w:color="0563c1"/>
+          <w:rtl w:val="0"/>
+          <w:lang w:val="en-US"/>
+          <w14:textFill>
+            <w14:solidFill>
+              <w14:srgbClr w14:val="0563C1"/>
+            </w14:solidFill>
+          </w14:textFill>
         </w:rPr>
         <w:t>http://ycombinator.com/documents</w:t>
       </w:r>
       <w:r>
-        <w:rPr/>
+        <w:rPr>
+          <w:lang w:val="en-US"/>
+        </w:rPr>
         <w:fldChar w:fldCharType="end" w:fldLock="0"/>
       </w:r>
       <w:r>
@@ -441,7 +482,7 @@
     </w:p>
     <w:p>
       <w:pPr>
-        <w:pStyle w:val="Body"/>
+        <w:pStyle w:val="Body A"/>
         <w:ind w:firstLine="0"/>
         <w:jc w:val="both"/>
         <w:rPr>
@@ -463,6 +504,7 @@
       <w:r>
         <w:rPr>
           <w:rStyle w:val="None"/>
+          <w:rFonts w:ascii="Arial Unicode MS" w:hAnsi="Arial Unicode MS" w:hint="default"/>
           <w:sz w:val="22"/>
           <w:szCs w:val="22"/>
           <w:rtl w:val="1"/>
@@ -488,6 +530,7 @@
           <w:sz w:val="22"/>
           <w:szCs w:val="22"/>
           <w:rtl w:val="0"/>
+          <w:lang w:val="de-DE"/>
         </w:rPr>
         <w:t xml:space="preserve">” </w:t>
       </w:r>
@@ -526,7 +569,7 @@
     </w:p>
     <w:p>
       <w:pPr>
-        <w:pStyle w:val="Body"/>
+        <w:pStyle w:val="Body A"/>
         <w:keepNext w:val="1"/>
         <w:tabs>
           <w:tab w:val="left" w:pos="360"/>
@@ -551,6 +594,7 @@
           <w:sz w:val="22"/>
           <w:szCs w:val="22"/>
           <w:rtl w:val="0"/>
+          <w:lang w:val="de-DE"/>
         </w:rPr>
         <w:t>1.</w:t>
         <w:tab/>
@@ -572,7 +616,7 @@
     </w:p>
     <w:p>
       <w:pPr>
-        <w:pStyle w:val="Body"/>
+        <w:pStyle w:val="Body A"/>
         <w:tabs>
           <w:tab w:val="left" w:pos="360"/>
         </w:tabs>
@@ -590,6 +634,7 @@
           <w:sz w:val="22"/>
           <w:szCs w:val="22"/>
           <w:rtl w:val="0"/>
+          <w:lang w:val="de-DE"/>
         </w:rPr>
         <w:tab/>
         <w:t>(a)</w:t>
@@ -621,7 +666,7 @@
     </w:p>
     <w:p>
       <w:pPr>
-        <w:pStyle w:val="Body"/>
+        <w:pStyle w:val="Body A"/>
         <w:tabs>
           <w:tab w:val="left" w:pos="360"/>
         </w:tabs>
@@ -631,6 +676,7 @@
           <w:rStyle w:val="None"/>
           <w:sz w:val="22"/>
           <w:szCs w:val="22"/>
+          <w:lang w:val="en-US"/>
         </w:rPr>
       </w:pPr>
       <w:r>
@@ -669,7 +715,7 @@
     </w:p>
     <w:p>
       <w:pPr>
-        <w:pStyle w:val="Body"/>
+        <w:pStyle w:val="Body A"/>
         <w:tabs>
           <w:tab w:val="left" w:pos="360"/>
         </w:tabs>
@@ -687,6 +733,7 @@
           <w:sz w:val="22"/>
           <w:szCs w:val="22"/>
           <w:rtl w:val="0"/>
+          <w:lang w:val="de-DE"/>
         </w:rPr>
         <w:tab/>
         <w:t>(b)</w:t>
@@ -718,6 +765,7 @@
       <w:r>
         <w:rPr>
           <w:rStyle w:val="None"/>
+          <w:rFonts w:ascii="Arial Unicode MS" w:hAnsi="Arial Unicode MS" w:hint="default"/>
           <w:sz w:val="22"/>
           <w:szCs w:val="22"/>
           <w:rtl w:val="1"/>
@@ -743,6 +791,7 @@
           <w:sz w:val="22"/>
           <w:szCs w:val="22"/>
           <w:rtl w:val="0"/>
+          <w:lang w:val="de-DE"/>
         </w:rPr>
         <w:t>”</w:t>
       </w:r>
@@ -759,6 +808,7 @@
       <w:r>
         <w:rPr>
           <w:rStyle w:val="None"/>
+          <w:rFonts w:ascii="Arial Unicode MS" w:hAnsi="Arial Unicode MS" w:hint="default"/>
           <w:sz w:val="22"/>
           <w:szCs w:val="22"/>
           <w:rtl w:val="1"/>
@@ -784,6 +834,7 @@
           <w:sz w:val="22"/>
           <w:szCs w:val="22"/>
           <w:rtl w:val="0"/>
+          <w:lang w:val="de-DE"/>
         </w:rPr>
         <w:t>”</w:t>
       </w:r>
@@ -800,9 +851,11 @@
       <w:r>
         <w:rPr>
           <w:rStyle w:val="None"/>
-          <w:sz w:val="22"/>
-          <w:szCs w:val="22"/>
-          <w:rtl w:val="1"/>
+          <w:rFonts w:ascii="Arial Unicode MS" w:hAnsi="Arial Unicode MS" w:hint="default"/>
+          <w:sz w:val="22"/>
+          <w:szCs w:val="22"/>
+          <w:rtl w:val="0"/>
+          <w:lang w:val="de-DE"/>
         </w:rPr>
         <w:t>’</w:t>
       </w:r>
@@ -841,9 +894,11 @@
       <w:r>
         <w:rPr>
           <w:rStyle w:val="None"/>
-          <w:sz w:val="22"/>
-          <w:szCs w:val="22"/>
-          <w:rtl w:val="1"/>
+          <w:rFonts w:ascii="Arial Unicode MS" w:hAnsi="Arial Unicode MS" w:hint="default"/>
+          <w:sz w:val="22"/>
+          <w:szCs w:val="22"/>
+          <w:rtl w:val="0"/>
+          <w:lang w:val="de-DE"/>
         </w:rPr>
         <w:t>’</w:t>
       </w:r>
@@ -860,9 +915,11 @@
       <w:r>
         <w:rPr>
           <w:rStyle w:val="None"/>
-          <w:sz w:val="22"/>
-          <w:szCs w:val="22"/>
-          <w:rtl w:val="1"/>
+          <w:rFonts w:ascii="Arial Unicode MS" w:hAnsi="Arial Unicode MS" w:hint="default"/>
+          <w:sz w:val="22"/>
+          <w:szCs w:val="22"/>
+          <w:rtl w:val="0"/>
+          <w:lang w:val="de-DE"/>
         </w:rPr>
         <w:t>’</w:t>
       </w:r>
@@ -879,7 +936,7 @@
     </w:p>
     <w:p>
       <w:pPr>
-        <w:pStyle w:val="Body"/>
+        <w:pStyle w:val="Body A"/>
         <w:tabs>
           <w:tab w:val="left" w:pos="360"/>
         </w:tabs>
@@ -890,6 +947,7 @@
           <w:rStyle w:val="None"/>
           <w:sz w:val="22"/>
           <w:szCs w:val="22"/>
+          <w:lang w:val="en-US"/>
         </w:rPr>
       </w:pPr>
       <w:r>
@@ -906,7 +964,7 @@
     </w:p>
     <w:p>
       <w:pPr>
-        <w:pStyle w:val="Body"/>
+        <w:pStyle w:val="Body A"/>
         <w:tabs>
           <w:tab w:val="left" w:pos="360"/>
         </w:tabs>
@@ -925,6 +983,7 @@
           <w:rFonts w:ascii="Arial" w:cs="Arial" w:hAnsi="Arial" w:eastAsia="Arial"/>
           <w:sz w:val="22"/>
           <w:szCs w:val="22"/>
+          <w:lang w:val="de-DE"/>
         </w:rPr>
         <w:tab/>
       </w:r>
@@ -965,7 +1024,7 @@
     </w:p>
     <w:p>
       <w:pPr>
-        <w:pStyle w:val="Body"/>
+        <w:pStyle w:val="Body A"/>
         <w:ind w:firstLine="360"/>
         <w:jc w:val="both"/>
         <w:rPr>
@@ -980,6 +1039,7 @@
           <w:sz w:val="22"/>
           <w:szCs w:val="22"/>
           <w:rtl w:val="0"/>
+          <w:lang w:val="de-DE"/>
         </w:rPr>
         <w:t>(d)</w:t>
         <w:tab/>
@@ -1010,9 +1070,11 @@
       <w:r>
         <w:rPr>
           <w:rStyle w:val="None"/>
-          <w:sz w:val="22"/>
-          <w:szCs w:val="22"/>
-          <w:rtl w:val="1"/>
+          <w:rFonts w:ascii="Arial Unicode MS" w:hAnsi="Arial Unicode MS" w:hint="default"/>
+          <w:sz w:val="22"/>
+          <w:szCs w:val="22"/>
+          <w:rtl w:val="0"/>
+          <w:lang w:val="de-DE"/>
         </w:rPr>
         <w:t>’</w:t>
       </w:r>
@@ -1029,13 +1091,14 @@
     </w:p>
     <w:p>
       <w:pPr>
-        <w:pStyle w:val="Body"/>
+        <w:pStyle w:val="Body A"/>
         <w:spacing w:before="120"/>
         <w:jc w:val="both"/>
         <w:rPr>
           <w:rStyle w:val="None"/>
           <w:sz w:val="22"/>
           <w:szCs w:val="22"/>
+          <w:lang w:val="en-US"/>
         </w:rPr>
       </w:pPr>
       <w:r>
@@ -1053,13 +1116,14 @@
     </w:p>
     <w:p>
       <w:pPr>
-        <w:pStyle w:val="Body"/>
+        <w:pStyle w:val="Body A"/>
         <w:spacing w:before="120"/>
         <w:jc w:val="both"/>
         <w:rPr>
           <w:rStyle w:val="None"/>
           <w:sz w:val="22"/>
           <w:szCs w:val="22"/>
+          <w:lang w:val="en-US"/>
         </w:rPr>
       </w:pPr>
       <w:r>
@@ -1077,13 +1141,14 @@
     </w:p>
     <w:p>
       <w:pPr>
-        <w:pStyle w:val="Body"/>
+        <w:pStyle w:val="Body A"/>
         <w:spacing w:before="120"/>
         <w:jc w:val="both"/>
         <w:rPr>
           <w:rStyle w:val="None"/>
           <w:sz w:val="22"/>
           <w:szCs w:val="22"/>
+          <w:lang w:val="en-US"/>
         </w:rPr>
       </w:pPr>
       <w:r>
@@ -1101,7 +1166,7 @@
     </w:p>
     <w:p>
       <w:pPr>
-        <w:pStyle w:val="Body"/>
+        <w:pStyle w:val="Body A"/>
         <w:spacing w:before="120"/>
         <w:jc w:val="both"/>
         <w:rPr>
@@ -1123,9 +1188,11 @@
       <w:r>
         <w:rPr>
           <w:rStyle w:val="None"/>
-          <w:sz w:val="22"/>
-          <w:szCs w:val="22"/>
-          <w:rtl w:val="1"/>
+          <w:rFonts w:ascii="Arial Unicode MS" w:hAnsi="Arial Unicode MS" w:hint="default"/>
+          <w:sz w:val="22"/>
+          <w:szCs w:val="22"/>
+          <w:rtl w:val="0"/>
+          <w:lang w:val="de-DE"/>
         </w:rPr>
         <w:t>’</w:t>
       </w:r>
@@ -1142,7 +1209,7 @@
     </w:p>
     <w:p>
       <w:pPr>
-        <w:pStyle w:val="Body"/>
+        <w:pStyle w:val="Body A"/>
         <w:ind w:firstLine="360"/>
         <w:jc w:val="both"/>
         <w:rPr>
@@ -1157,6 +1224,7 @@
           <w:sz w:val="22"/>
           <w:szCs w:val="22"/>
           <w:rtl w:val="0"/>
+          <w:lang w:val="de-DE"/>
         </w:rPr>
         <w:t>(e)</w:t>
         <w:tab/>
@@ -1187,7 +1255,7 @@
     </w:p>
     <w:p>
       <w:pPr>
-        <w:pStyle w:val="Body"/>
+        <w:pStyle w:val="Body A"/>
         <w:keepNext w:val="1"/>
         <w:tabs>
           <w:tab w:val="left" w:pos="360"/>
@@ -1212,6 +1280,7 @@
           <w:sz w:val="22"/>
           <w:szCs w:val="22"/>
           <w:rtl w:val="0"/>
+          <w:lang w:val="de-DE"/>
         </w:rPr>
         <w:t>2.</w:t>
         <w:tab/>
@@ -1233,7 +1302,7 @@
     </w:p>
     <w:p>
       <w:pPr>
-        <w:pStyle w:val="Body"/>
+        <w:pStyle w:val="Body A"/>
         <w:tabs>
           <w:tab w:val="left" w:pos="360"/>
         </w:tabs>
@@ -1249,6 +1318,7 @@
       <w:r>
         <w:rPr>
           <w:rStyle w:val="None"/>
+          <w:rFonts w:ascii="Arial Unicode MS" w:cs="Arial Unicode MS" w:hAnsi="Arial Unicode MS" w:eastAsia="Arial Unicode MS"/>
           <w:sz w:val="22"/>
           <w:szCs w:val="22"/>
           <w:rtl w:val="1"/>
@@ -1265,6 +1335,7 @@
           <w:sz w:val="22"/>
           <w:szCs w:val="22"/>
           <w:rtl w:val="0"/>
+          <w:lang w:val="de-DE"/>
         </w:rPr>
         <w:t>Capital Stock</w:t>
       </w:r>
@@ -1274,6 +1345,7 @@
           <w:sz w:val="22"/>
           <w:szCs w:val="22"/>
           <w:rtl w:val="0"/>
+          <w:lang w:val="de-DE"/>
         </w:rPr>
         <w:t xml:space="preserve">” </w:t>
       </w:r>
@@ -1290,6 +1362,7 @@
       <w:r>
         <w:rPr>
           <w:rStyle w:val="None"/>
+          <w:rFonts w:ascii="Arial Unicode MS" w:hAnsi="Arial Unicode MS" w:hint="default"/>
           <w:sz w:val="22"/>
           <w:szCs w:val="22"/>
           <w:rtl w:val="1"/>
@@ -1315,6 +1388,7 @@
           <w:sz w:val="22"/>
           <w:szCs w:val="22"/>
           <w:rtl w:val="0"/>
+          <w:lang w:val="de-DE"/>
         </w:rPr>
         <w:t xml:space="preserve">” </w:t>
       </w:r>
@@ -1331,6 +1405,7 @@
       <w:r>
         <w:rPr>
           <w:rStyle w:val="None"/>
+          <w:rFonts w:ascii="Arial Unicode MS" w:hAnsi="Arial Unicode MS" w:hint="default"/>
           <w:sz w:val="22"/>
           <w:szCs w:val="22"/>
           <w:rtl w:val="1"/>
@@ -1356,6 +1431,7 @@
           <w:sz w:val="22"/>
           <w:szCs w:val="22"/>
           <w:rtl w:val="0"/>
+          <w:lang w:val="de-DE"/>
         </w:rPr>
         <w:t>.</w:t>
       </w:r>
@@ -1365,13 +1441,14 @@
           <w:sz w:val="22"/>
           <w:szCs w:val="22"/>
           <w:rtl w:val="0"/>
+          <w:lang w:val="de-DE"/>
         </w:rPr>
         <w:t xml:space="preserve">”  </w:t>
       </w:r>
     </w:p>
     <w:p>
       <w:pPr>
-        <w:pStyle w:val="Body"/>
+        <w:pStyle w:val="Body A"/>
         <w:tabs>
           <w:tab w:val="left" w:pos="360"/>
         </w:tabs>
@@ -1387,6 +1464,7 @@
       <w:r>
         <w:rPr>
           <w:rStyle w:val="None"/>
+          <w:rFonts w:ascii="Arial Unicode MS" w:cs="Arial Unicode MS" w:hAnsi="Arial Unicode MS" w:eastAsia="Arial Unicode MS"/>
           <w:sz w:val="22"/>
           <w:szCs w:val="22"/>
           <w:rtl w:val="1"/>
@@ -1413,6 +1491,7 @@
           <w:sz w:val="22"/>
           <w:szCs w:val="22"/>
           <w:rtl w:val="0"/>
+          <w:lang w:val="de-DE"/>
         </w:rPr>
         <w:t xml:space="preserve">” </w:t>
       </w:r>
@@ -1432,6 +1511,7 @@
           <w:sz w:val="22"/>
           <w:szCs w:val="22"/>
           <w:rtl w:val="0"/>
+          <w:lang w:val="de-DE"/>
         </w:rPr>
         <w:t> </w:t>
       </w:r>
@@ -1448,6 +1528,7 @@
       <w:r>
         <w:rPr>
           <w:rStyle w:val="None"/>
+          <w:rFonts w:ascii="Arial Unicode MS" w:hAnsi="Arial Unicode MS" w:hint="default"/>
           <w:sz w:val="22"/>
           <w:szCs w:val="22"/>
           <w:rtl w:val="1"/>
@@ -1471,6 +1552,7 @@
           <w:sz w:val="22"/>
           <w:szCs w:val="22"/>
           <w:rtl w:val="0"/>
+          <w:lang w:val="de-DE"/>
         </w:rPr>
         <w:t xml:space="preserve">” </w:t>
       </w:r>
@@ -1480,12 +1562,14 @@
           <w:sz w:val="22"/>
           <w:szCs w:val="22"/>
           <w:rtl w:val="0"/>
+          <w:lang w:val="de-DE"/>
         </w:rPr>
         <w:t xml:space="preserve">or </w:t>
       </w:r>
       <w:r>
         <w:rPr>
           <w:rStyle w:val="None"/>
+          <w:rFonts w:ascii="Arial Unicode MS" w:hAnsi="Arial Unicode MS" w:hint="default"/>
           <w:sz w:val="22"/>
           <w:szCs w:val="22"/>
           <w:rtl w:val="1"/>
@@ -1509,6 +1593,7 @@
           <w:sz w:val="22"/>
           <w:szCs w:val="22"/>
           <w:rtl w:val="0"/>
+          <w:lang w:val="de-DE"/>
         </w:rPr>
         <w:t xml:space="preserve">” </w:t>
       </w:r>
@@ -1525,6 +1610,7 @@
       <w:r>
         <w:rPr>
           <w:rStyle w:val="None"/>
+          <w:rFonts w:ascii="Arial Unicode MS" w:hAnsi="Arial Unicode MS" w:hint="default"/>
           <w:sz w:val="22"/>
           <w:szCs w:val="22"/>
           <w:rtl w:val="1"/>
@@ -1548,6 +1634,7 @@
           <w:sz w:val="22"/>
           <w:szCs w:val="22"/>
           <w:rtl w:val="0"/>
+          <w:lang w:val="de-DE"/>
         </w:rPr>
         <w:t xml:space="preserve">” </w:t>
       </w:r>
@@ -1564,9 +1651,11 @@
       <w:r>
         <w:rPr>
           <w:rStyle w:val="None"/>
-          <w:sz w:val="22"/>
-          <w:szCs w:val="22"/>
-          <w:rtl w:val="1"/>
+          <w:rFonts w:ascii="Arial Unicode MS" w:hAnsi="Arial Unicode MS" w:hint="default"/>
+          <w:sz w:val="22"/>
+          <w:szCs w:val="22"/>
+          <w:rtl w:val="0"/>
+          <w:lang w:val="de-DE"/>
         </w:rPr>
         <w:t>’</w:t>
       </w:r>
@@ -1586,6 +1675,7 @@
           <w:sz w:val="22"/>
           <w:szCs w:val="22"/>
           <w:rtl w:val="0"/>
+          <w:lang w:val="de-DE"/>
         </w:rPr>
         <w:t> </w:t>
       </w:r>
@@ -1605,6 +1695,7 @@
           <w:sz w:val="22"/>
           <w:szCs w:val="22"/>
           <w:rtl w:val="0"/>
+          <w:lang w:val="de-DE"/>
         </w:rPr>
         <w:t> </w:t>
       </w:r>
@@ -1621,7 +1712,7 @@
     </w:p>
     <w:p>
       <w:pPr>
-        <w:pStyle w:val="Body"/>
+        <w:pStyle w:val="Body A"/>
         <w:ind w:firstLine="360"/>
         <w:jc w:val="both"/>
         <w:rPr>
@@ -1643,6 +1734,7 @@
       <w:r>
         <w:rPr>
           <w:rStyle w:val="None"/>
+          <w:rFonts w:ascii="Arial Unicode MS" w:hAnsi="Arial Unicode MS" w:hint="default"/>
           <w:strike w:val="0"/>
           <w:dstrike w:val="0"/>
           <w:outline w:val="0"/>
@@ -1693,6 +1785,7 @@
           <w:szCs w:val="22"/>
           <w:u w:color="000000"/>
           <w:rtl w:val="0"/>
+          <w:lang w:val="de-DE"/>
           <w14:textFill>
             <w14:solidFill>
               <w14:srgbClr w14:val="000000"/>
@@ -1724,7 +1817,7 @@
     </w:p>
     <w:p>
       <w:pPr>
-        <w:pStyle w:val="Body"/>
+        <w:pStyle w:val="Body A"/>
         <w:numPr>
           <w:ilvl w:val="0"/>
           <w:numId w:val="2"/>
@@ -1767,7 +1860,7 @@
     </w:p>
     <w:p>
       <w:pPr>
-        <w:pStyle w:val="Body"/>
+        <w:pStyle w:val="Body A"/>
         <w:numPr>
           <w:ilvl w:val="0"/>
           <w:numId w:val="2"/>
@@ -1810,7 +1903,7 @@
     </w:p>
     <w:p>
       <w:pPr>
-        <w:pStyle w:val="Body"/>
+        <w:pStyle w:val="Body A"/>
         <w:numPr>
           <w:ilvl w:val="0"/>
           <w:numId w:val="2"/>
@@ -1853,7 +1946,7 @@
     </w:p>
     <w:p>
       <w:pPr>
-        <w:pStyle w:val="Body"/>
+        <w:pStyle w:val="Body A"/>
         <w:numPr>
           <w:ilvl w:val="0"/>
           <w:numId w:val="2"/>
@@ -1896,7 +1989,7 @@
     </w:p>
     <w:p>
       <w:pPr>
-        <w:pStyle w:val="Body"/>
+        <w:pStyle w:val="Body A"/>
         <w:spacing w:before="220" w:after="220"/>
         <w:ind w:firstLine="360"/>
         <w:jc w:val="both"/>
@@ -1909,6 +2002,7 @@
       <w:r>
         <w:rPr>
           <w:rStyle w:val="None"/>
+          <w:rFonts w:ascii="Arial Unicode MS" w:hAnsi="Arial Unicode MS" w:hint="default"/>
           <w:sz w:val="22"/>
           <w:szCs w:val="22"/>
           <w:rtl w:val="1"/>
@@ -1934,6 +2028,7 @@
           <w:sz w:val="22"/>
           <w:szCs w:val="22"/>
           <w:rtl w:val="0"/>
+          <w:lang w:val="de-DE"/>
         </w:rPr>
         <w:t xml:space="preserve">” </w:t>
       </w:r>
@@ -1950,7 +2045,7 @@
     </w:p>
     <w:p>
       <w:pPr>
-        <w:pStyle w:val="Body"/>
+        <w:pStyle w:val="Body A"/>
         <w:tabs>
           <w:tab w:val="left" w:pos="360"/>
         </w:tabs>
@@ -1966,6 +2061,7 @@
       <w:r>
         <w:rPr>
           <w:rStyle w:val="None"/>
+          <w:rFonts w:ascii="Arial Unicode MS" w:cs="Arial Unicode MS" w:hAnsi="Arial Unicode MS" w:eastAsia="Arial Unicode MS"/>
           <w:sz w:val="22"/>
           <w:szCs w:val="22"/>
           <w:rtl w:val="1"/>
@@ -1992,6 +2088,7 @@
           <w:sz w:val="22"/>
           <w:szCs w:val="22"/>
           <w:rtl w:val="0"/>
+          <w:lang w:val="de-DE"/>
         </w:rPr>
         <w:t xml:space="preserve">” </w:t>
       </w:r>
@@ -2008,9 +2105,11 @@
       <w:r>
         <w:rPr>
           <w:rStyle w:val="None"/>
-          <w:sz w:val="22"/>
-          <w:szCs w:val="22"/>
-          <w:rtl w:val="1"/>
+          <w:rFonts w:ascii="Arial Unicode MS" w:hAnsi="Arial Unicode MS" w:hint="default"/>
+          <w:sz w:val="22"/>
+          <w:szCs w:val="22"/>
+          <w:rtl w:val="0"/>
+          <w:lang w:val="de-DE"/>
         </w:rPr>
         <w:t>’</w:t>
       </w:r>
@@ -2027,9 +2126,11 @@
       <w:r>
         <w:rPr>
           <w:rStyle w:val="None"/>
-          <w:sz w:val="22"/>
-          <w:szCs w:val="22"/>
-          <w:rtl w:val="1"/>
+          <w:rFonts w:ascii="Arial Unicode MS" w:hAnsi="Arial Unicode MS" w:hint="default"/>
+          <w:sz w:val="22"/>
+          <w:szCs w:val="22"/>
+          <w:rtl w:val="0"/>
+          <w:lang w:val="de-DE"/>
         </w:rPr>
         <w:t>’</w:t>
       </w:r>
@@ -2046,7 +2147,7 @@
     </w:p>
     <w:p>
       <w:pPr>
-        <w:pStyle w:val="Body"/>
+        <w:pStyle w:val="Body A"/>
         <w:tabs>
           <w:tab w:val="left" w:pos="360"/>
         </w:tabs>
@@ -2062,6 +2163,7 @@
       <w:r>
         <w:rPr>
           <w:rStyle w:val="None"/>
+          <w:rFonts w:ascii="Arial Unicode MS" w:cs="Arial Unicode MS" w:hAnsi="Arial Unicode MS" w:eastAsia="Arial Unicode MS"/>
           <w:sz w:val="22"/>
           <w:szCs w:val="22"/>
           <w:rtl w:val="1"/>
@@ -2088,6 +2190,7 @@
           <w:sz w:val="22"/>
           <w:szCs w:val="22"/>
           <w:rtl w:val="0"/>
+          <w:lang w:val="de-DE"/>
         </w:rPr>
         <w:t xml:space="preserve">” </w:t>
       </w:r>
@@ -2104,9 +2207,11 @@
       <w:r>
         <w:rPr>
           <w:rStyle w:val="None"/>
-          <w:sz w:val="22"/>
-          <w:szCs w:val="22"/>
-          <w:rtl w:val="1"/>
+          <w:rFonts w:ascii="Arial Unicode MS" w:hAnsi="Arial Unicode MS" w:hint="default"/>
+          <w:sz w:val="22"/>
+          <w:szCs w:val="22"/>
+          <w:rtl w:val="0"/>
+          <w:lang w:val="de-DE"/>
         </w:rPr>
         <w:t>’</w:t>
       </w:r>
@@ -2146,7 +2251,7 @@
     </w:p>
     <w:p>
       <w:pPr>
-        <w:pStyle w:val="Body"/>
+        <w:pStyle w:val="Body A"/>
         <w:tabs>
           <w:tab w:val="left" w:pos="360"/>
         </w:tabs>
@@ -2162,6 +2267,7 @@
       <w:r>
         <w:rPr>
           <w:rStyle w:val="None"/>
+          <w:rFonts w:ascii="Arial Unicode MS" w:cs="Arial Unicode MS" w:hAnsi="Arial Unicode MS" w:eastAsia="Arial Unicode MS"/>
           <w:sz w:val="22"/>
           <w:szCs w:val="22"/>
           <w:rtl w:val="1"/>
@@ -2188,6 +2294,7 @@
           <w:sz w:val="22"/>
           <w:szCs w:val="22"/>
           <w:rtl w:val="0"/>
+          <w:lang w:val="de-DE"/>
         </w:rPr>
         <w:t xml:space="preserve">” </w:t>
       </w:r>
@@ -2204,7 +2311,7 @@
     </w:p>
     <w:p>
       <w:pPr>
-        <w:pStyle w:val="Body"/>
+        <w:pStyle w:val="Body A"/>
         <w:tabs>
           <w:tab w:val="left" w:pos="360"/>
         </w:tabs>
@@ -2220,6 +2327,7 @@
       <w:r>
         <w:rPr>
           <w:rStyle w:val="None"/>
+          <w:rFonts w:ascii="Arial Unicode MS" w:cs="Arial Unicode MS" w:hAnsi="Arial Unicode MS" w:eastAsia="Arial Unicode MS"/>
           <w:sz w:val="22"/>
           <w:szCs w:val="22"/>
           <w:rtl w:val="1"/>
@@ -2246,6 +2354,7 @@
           <w:sz w:val="22"/>
           <w:szCs w:val="22"/>
           <w:rtl w:val="0"/>
+          <w:lang w:val="de-DE"/>
         </w:rPr>
         <w:t xml:space="preserve">” </w:t>
       </w:r>
@@ -2262,7 +2371,7 @@
     </w:p>
     <w:p>
       <w:pPr>
-        <w:pStyle w:val="Body"/>
+        <w:pStyle w:val="Body A"/>
         <w:tabs>
           <w:tab w:val="left" w:pos="360"/>
         </w:tabs>
@@ -2278,6 +2387,7 @@
       <w:r>
         <w:rPr>
           <w:rStyle w:val="None"/>
+          <w:rFonts w:ascii="Arial Unicode MS" w:cs="Arial Unicode MS" w:hAnsi="Arial Unicode MS" w:eastAsia="Arial Unicode MS"/>
           <w:sz w:val="22"/>
           <w:szCs w:val="22"/>
           <w:rtl w:val="1"/>
@@ -2304,6 +2414,7 @@
           <w:sz w:val="22"/>
           <w:szCs w:val="22"/>
           <w:rtl w:val="0"/>
+          <w:lang w:val="de-DE"/>
         </w:rPr>
         <w:t xml:space="preserve">” </w:t>
       </w:r>
@@ -2320,9 +2431,11 @@
       <w:r>
         <w:rPr>
           <w:rStyle w:val="None"/>
-          <w:sz w:val="22"/>
-          <w:szCs w:val="22"/>
-          <w:rtl w:val="1"/>
+          <w:rFonts w:ascii="Arial Unicode MS" w:hAnsi="Arial Unicode MS" w:hint="default"/>
+          <w:sz w:val="22"/>
+          <w:szCs w:val="22"/>
+          <w:rtl w:val="0"/>
+          <w:lang w:val="de-DE"/>
         </w:rPr>
         <w:t>’</w:t>
       </w:r>
@@ -2339,7 +2452,7 @@
     </w:p>
     <w:p>
       <w:pPr>
-        <w:pStyle w:val="Body"/>
+        <w:pStyle w:val="Body A"/>
         <w:tabs>
           <w:tab w:val="left" w:pos="360"/>
         </w:tabs>
@@ -2365,6 +2478,7 @@
       <w:r>
         <w:rPr>
           <w:rStyle w:val="None"/>
+          <w:rFonts w:ascii="Arial Unicode MS" w:cs="Arial Unicode MS" w:hAnsi="Arial Unicode MS" w:eastAsia="Arial Unicode MS"/>
           <w:sz w:val="22"/>
           <w:szCs w:val="22"/>
           <w:rtl w:val="1"/>
@@ -2391,6 +2505,7 @@
           <w:sz w:val="22"/>
           <w:szCs w:val="22"/>
           <w:rtl w:val="0"/>
+          <w:lang w:val="de-DE"/>
         </w:rPr>
         <w:t xml:space="preserve">” </w:t>
       </w:r>
@@ -2437,7 +2552,7 @@
     </w:p>
     <w:p>
       <w:pPr>
-        <w:pStyle w:val="Body"/>
+        <w:pStyle w:val="Body A"/>
         <w:numPr>
           <w:ilvl w:val="0"/>
           <w:numId w:val="3"/>
@@ -2480,7 +2595,7 @@
     </w:p>
     <w:p>
       <w:pPr>
-        <w:pStyle w:val="Body"/>
+        <w:pStyle w:val="Body A"/>
         <w:numPr>
           <w:ilvl w:val="0"/>
           <w:numId w:val="3"/>
@@ -2523,7 +2638,7 @@
     </w:p>
     <w:p>
       <w:pPr>
-        <w:pStyle w:val="Body"/>
+        <w:pStyle w:val="Body A"/>
         <w:numPr>
           <w:ilvl w:val="0"/>
           <w:numId w:val="3"/>
@@ -2712,7 +2827,7 @@
     </w:p>
     <w:p>
       <w:pPr>
-        <w:pStyle w:val="Body"/>
+        <w:pStyle w:val="Body A"/>
         <w:numPr>
           <w:ilvl w:val="0"/>
           <w:numId w:val="3"/>
@@ -2755,7 +2870,7 @@
     </w:p>
     <w:p>
       <w:pPr>
-        <w:pStyle w:val="Body"/>
+        <w:pStyle w:val="Body A"/>
         <w:spacing w:before="0"/>
         <w:ind w:left="720" w:firstLine="0"/>
         <w:jc w:val="both"/>
@@ -2782,7 +2897,7 @@
     </w:p>
     <w:p>
       <w:pPr>
-        <w:pStyle w:val="Body"/>
+        <w:pStyle w:val="Body A"/>
         <w:tabs>
           <w:tab w:val="left" w:pos="360"/>
         </w:tabs>
@@ -2798,6 +2913,7 @@
       <w:r>
         <w:rPr>
           <w:rStyle w:val="None"/>
+          <w:rFonts w:ascii="Arial Unicode MS" w:cs="Arial Unicode MS" w:hAnsi="Arial Unicode MS" w:eastAsia="Arial Unicode MS"/>
           <w:sz w:val="22"/>
           <w:szCs w:val="22"/>
           <w:rtl w:val="1"/>
@@ -2824,6 +2940,7 @@
           <w:sz w:val="22"/>
           <w:szCs w:val="22"/>
           <w:rtl w:val="0"/>
+          <w:lang w:val="de-DE"/>
         </w:rPr>
         <w:t xml:space="preserve">” </w:t>
       </w:r>
@@ -2840,7 +2957,7 @@
     </w:p>
     <w:p>
       <w:pPr>
-        <w:pStyle w:val="Body"/>
+        <w:pStyle w:val="Body A"/>
         <w:tabs>
           <w:tab w:val="left" w:pos="360"/>
         </w:tabs>
@@ -2856,6 +2973,7 @@
       <w:r>
         <w:rPr>
           <w:rStyle w:val="None"/>
+          <w:rFonts w:ascii="Arial Unicode MS" w:cs="Arial Unicode MS" w:hAnsi="Arial Unicode MS" w:eastAsia="Arial Unicode MS"/>
           <w:sz w:val="22"/>
           <w:szCs w:val="22"/>
           <w:rtl w:val="1"/>
@@ -2882,6 +3000,7 @@
           <w:sz w:val="22"/>
           <w:szCs w:val="22"/>
           <w:rtl w:val="0"/>
+          <w:lang w:val="de-DE"/>
         </w:rPr>
         <w:t xml:space="preserve">” </w:t>
       </w:r>
@@ -2921,6 +3040,7 @@
           <w:sz w:val="22"/>
           <w:szCs w:val="22"/>
           <w:rtl w:val="0"/>
+          <w:lang w:val="de-DE"/>
         </w:rPr>
         <w:t>.</w:t>
         <w:tab/>
@@ -2928,7 +3048,7 @@
     </w:p>
     <w:p>
       <w:pPr>
-        <w:pStyle w:val="Body"/>
+        <w:pStyle w:val="Body A"/>
         <w:tabs>
           <w:tab w:val="left" w:pos="360"/>
         </w:tabs>
@@ -2944,6 +3064,7 @@
       <w:r>
         <w:rPr>
           <w:rStyle w:val="None"/>
+          <w:rFonts w:ascii="Arial Unicode MS" w:cs="Arial Unicode MS" w:hAnsi="Arial Unicode MS" w:eastAsia="Arial Unicode MS"/>
           <w:sz w:val="22"/>
           <w:szCs w:val="22"/>
           <w:rtl w:val="1"/>
@@ -2970,6 +3091,7 @@
           <w:sz w:val="22"/>
           <w:szCs w:val="22"/>
           <w:rtl w:val="0"/>
+          <w:lang w:val="de-DE"/>
         </w:rPr>
         <w:t xml:space="preserve">” </w:t>
       </w:r>
@@ -2986,7 +3108,7 @@
     </w:p>
     <w:p>
       <w:pPr>
-        <w:pStyle w:val="Body"/>
+        <w:pStyle w:val="Body A"/>
         <w:tabs>
           <w:tab w:val="left" w:pos="360"/>
         </w:tabs>
@@ -3002,6 +3124,7 @@
       <w:r>
         <w:rPr>
           <w:rStyle w:val="None"/>
+          <w:rFonts w:ascii="Arial Unicode MS" w:hAnsi="Arial Unicode MS" w:hint="default"/>
           <w:sz w:val="22"/>
           <w:szCs w:val="22"/>
           <w:rtl w:val="1"/>
@@ -3027,6 +3150,7 @@
           <w:sz w:val="22"/>
           <w:szCs w:val="22"/>
           <w:rtl w:val="0"/>
+          <w:lang w:val="de-DE"/>
         </w:rPr>
         <w:t xml:space="preserve">” </w:t>
       </w:r>
@@ -3043,7 +3167,7 @@
     </w:p>
     <w:p>
       <w:pPr>
-        <w:pStyle w:val="Body"/>
+        <w:pStyle w:val="Body A"/>
         <w:tabs>
           <w:tab w:val="left" w:pos="360"/>
         </w:tabs>
@@ -3059,6 +3183,7 @@
       <w:r>
         <w:rPr>
           <w:rStyle w:val="None"/>
+          <w:rFonts w:ascii="Arial Unicode MS" w:hAnsi="Arial Unicode MS" w:hint="default"/>
           <w:sz w:val="22"/>
           <w:szCs w:val="22"/>
           <w:rtl w:val="1"/>
@@ -3084,6 +3209,7 @@
           <w:sz w:val="22"/>
           <w:szCs w:val="22"/>
           <w:rtl w:val="0"/>
+          <w:lang w:val="de-DE"/>
         </w:rPr>
         <w:t xml:space="preserve">” </w:t>
       </w:r>
@@ -3120,6 +3246,7 @@
       <w:r>
         <w:rPr>
           <w:rStyle w:val="None"/>
+          <w:rFonts w:ascii="Arial Unicode MS" w:hAnsi="Arial Unicode MS" w:hint="default"/>
           <w:strike w:val="0"/>
           <w:dstrike w:val="0"/>
           <w:outline w:val="0"/>
@@ -3127,7 +3254,8 @@
           <w:sz w:val="22"/>
           <w:szCs w:val="22"/>
           <w:u w:color="000000"/>
-          <w:rtl w:val="1"/>
+          <w:rtl w:val="0"/>
+          <w:lang w:val="de-DE"/>
           <w14:textFill>
             <w14:solidFill>
               <w14:srgbClr w14:val="000000"/>
@@ -3159,7 +3287,7 @@
     </w:p>
     <w:p>
       <w:pPr>
-        <w:pStyle w:val="Body"/>
+        <w:pStyle w:val="Body A"/>
         <w:tabs>
           <w:tab w:val="left" w:pos="360"/>
         </w:tabs>
@@ -3175,6 +3303,7 @@
       <w:r>
         <w:rPr>
           <w:rStyle w:val="None"/>
+          <w:rFonts w:ascii="Arial Unicode MS" w:cs="Arial Unicode MS" w:hAnsi="Arial Unicode MS" w:eastAsia="Arial Unicode MS"/>
           <w:sz w:val="22"/>
           <w:szCs w:val="22"/>
           <w:rtl w:val="1"/>
@@ -3191,6 +3320,7 @@
           <w:sz w:val="22"/>
           <w:szCs w:val="22"/>
           <w:rtl w:val="0"/>
+          <w:lang w:val="de-DE"/>
         </w:rPr>
         <w:t>Safe</w:t>
       </w:r>
@@ -3200,6 +3330,7 @@
           <w:sz w:val="22"/>
           <w:szCs w:val="22"/>
           <w:rtl w:val="0"/>
+          <w:lang w:val="de-DE"/>
         </w:rPr>
         <w:t xml:space="preserve">” </w:t>
       </w:r>
@@ -3216,9 +3347,11 @@
       <w:r>
         <w:rPr>
           <w:rStyle w:val="None"/>
-          <w:sz w:val="22"/>
-          <w:szCs w:val="22"/>
-          <w:rtl w:val="1"/>
+          <w:rFonts w:ascii="Arial Unicode MS" w:hAnsi="Arial Unicode MS" w:hint="default"/>
+          <w:sz w:val="22"/>
+          <w:szCs w:val="22"/>
+          <w:rtl w:val="0"/>
+          <w:lang w:val="de-DE"/>
         </w:rPr>
         <w:t>’</w:t>
       </w:r>
@@ -3235,6 +3368,7 @@
       <w:r>
         <w:rPr>
           <w:rStyle w:val="None"/>
+          <w:rFonts w:ascii="Arial Unicode MS" w:hAnsi="Arial Unicode MS" w:hint="default"/>
           <w:sz w:val="22"/>
           <w:szCs w:val="22"/>
           <w:rtl w:val="1"/>
@@ -3258,6 +3392,7 @@
           <w:sz w:val="22"/>
           <w:szCs w:val="22"/>
           <w:rtl w:val="0"/>
+          <w:lang w:val="de-DE"/>
         </w:rPr>
         <w:t xml:space="preserve">” </w:t>
       </w:r>
@@ -3274,7 +3409,7 @@
     </w:p>
     <w:p>
       <w:pPr>
-        <w:pStyle w:val="Body"/>
+        <w:pStyle w:val="Body A"/>
         <w:tabs>
           <w:tab w:val="left" w:pos="360"/>
         </w:tabs>
@@ -3290,6 +3425,7 @@
       <w:r>
         <w:rPr>
           <w:rStyle w:val="None"/>
+          <w:rFonts w:ascii="Arial Unicode MS" w:cs="Arial Unicode MS" w:hAnsi="Arial Unicode MS" w:eastAsia="Arial Unicode MS"/>
           <w:sz w:val="22"/>
           <w:szCs w:val="22"/>
           <w:rtl w:val="1"/>
@@ -3306,6 +3442,7 @@
           <w:sz w:val="22"/>
           <w:szCs w:val="22"/>
           <w:rtl w:val="0"/>
+          <w:lang w:val="de-DE"/>
         </w:rPr>
         <w:t>Safe</w:t>
       </w:r>
@@ -3315,6 +3452,7 @@
           <w:sz w:val="22"/>
           <w:szCs w:val="22"/>
           <w:rtl w:val="0"/>
+          <w:lang w:val="de-DE"/>
         </w:rPr>
         <w:t xml:space="preserve"> </w:t>
       </w:r>
@@ -3336,6 +3474,7 @@
           <w:sz w:val="22"/>
           <w:szCs w:val="22"/>
           <w:rtl w:val="0"/>
+          <w:lang w:val="de-DE"/>
         </w:rPr>
         <w:t xml:space="preserve">” </w:t>
       </w:r>
@@ -3352,7 +3491,7 @@
     </w:p>
     <w:p>
       <w:pPr>
-        <w:pStyle w:val="Body"/>
+        <w:pStyle w:val="Body A"/>
         <w:tabs>
           <w:tab w:val="left" w:pos="360"/>
         </w:tabs>
@@ -3372,12 +3511,14 @@
           <w:rStyle w:val="None"/>
           <w:sz w:val="22"/>
           <w:szCs w:val="22"/>
-        </w:rPr>
-        <w:tab/>
-      </w:r>
-      <w:r>
-        <w:rPr>
-          <w:rStyle w:val="None"/>
+          <w:lang w:val="de-DE"/>
+        </w:rPr>
+        <w:tab/>
+      </w:r>
+      <w:r>
+        <w:rPr>
+          <w:rStyle w:val="None"/>
+          <w:rFonts w:ascii="Arial Unicode MS" w:hAnsi="Arial Unicode MS" w:hint="default"/>
           <w:sz w:val="22"/>
           <w:szCs w:val="22"/>
           <w:rtl w:val="1"/>
@@ -3403,6 +3544,7 @@
           <w:sz w:val="22"/>
           <w:szCs w:val="22"/>
           <w:rtl w:val="0"/>
+          <w:lang w:val="de-DE"/>
         </w:rPr>
         <w:t xml:space="preserve">” </w:t>
       </w:r>
@@ -3472,13 +3614,14 @@
           <w:sz w:val="22"/>
           <w:szCs w:val="22"/>
           <w:rtl w:val="0"/>
+          <w:lang w:val="de-DE"/>
         </w:rPr>
         <w:t>.</w:t>
       </w:r>
     </w:p>
     <w:p>
       <w:pPr>
-        <w:pStyle w:val="Body"/>
+        <w:pStyle w:val="Body A"/>
         <w:tabs>
           <w:tab w:val="left" w:pos="360"/>
         </w:tabs>
@@ -3494,6 +3637,7 @@
       <w:r>
         <w:rPr>
           <w:rStyle w:val="None"/>
+          <w:rFonts w:ascii="Arial Unicode MS" w:cs="Arial Unicode MS" w:hAnsi="Arial Unicode MS" w:eastAsia="Arial Unicode MS"/>
           <w:sz w:val="22"/>
           <w:szCs w:val="22"/>
           <w:rtl w:val="1"/>
@@ -3508,6 +3652,7 @@
           <w:sz w:val="22"/>
           <w:szCs w:val="22"/>
           <w:rtl w:val="0"/>
+          <w:lang w:val="de-DE"/>
         </w:rPr>
         <w:t>S</w:t>
       </w:r>
@@ -3529,6 +3674,7 @@
           <w:sz w:val="22"/>
           <w:szCs w:val="22"/>
           <w:rtl w:val="0"/>
+          <w:lang w:val="de-DE"/>
         </w:rPr>
         <w:t xml:space="preserve">” </w:t>
       </w:r>
@@ -3545,7 +3691,7 @@
     </w:p>
     <w:p>
       <w:pPr>
-        <w:pStyle w:val="Body"/>
+        <w:pStyle w:val="Body A"/>
         <w:tabs>
           <w:tab w:val="left" w:pos="360"/>
         </w:tabs>
@@ -3571,6 +3717,7 @@
       <w:r>
         <w:rPr>
           <w:rStyle w:val="None"/>
+          <w:rFonts w:ascii="Arial Unicode MS" w:cs="Arial Unicode MS" w:hAnsi="Arial Unicode MS" w:eastAsia="Arial Unicode MS"/>
           <w:sz w:val="22"/>
           <w:szCs w:val="22"/>
           <w:rtl w:val="1"/>
@@ -3597,6 +3744,7 @@
           <w:sz w:val="22"/>
           <w:szCs w:val="22"/>
           <w:rtl w:val="0"/>
+          <w:lang w:val="de-DE"/>
         </w:rPr>
         <w:t xml:space="preserve">” </w:t>
       </w:r>
@@ -3633,7 +3781,7 @@
     </w:p>
     <w:p>
       <w:pPr>
-        <w:pStyle w:val="Body"/>
+        <w:pStyle w:val="Body A"/>
         <w:keepNext w:val="1"/>
         <w:tabs>
           <w:tab w:val="left" w:pos="360"/>
@@ -3659,6 +3807,7 @@
           <w:sz w:val="22"/>
           <w:szCs w:val="22"/>
           <w:rtl w:val="0"/>
+          <w:lang w:val="de-DE"/>
         </w:rPr>
         <w:t>3.</w:t>
         <w:tab/>
@@ -3680,7 +3829,7 @@
     </w:p>
     <w:p>
       <w:pPr>
-        <w:pStyle w:val="Body"/>
+        <w:pStyle w:val="Body A"/>
         <w:tabs>
           <w:tab w:val="left" w:pos="360"/>
         </w:tabs>
@@ -3691,6 +3840,7 @@
           <w:rStyle w:val="None"/>
           <w:sz w:val="22"/>
           <w:szCs w:val="22"/>
+          <w:lang w:val="en-US"/>
         </w:rPr>
       </w:pPr>
       <w:r>
@@ -3709,7 +3859,7 @@
     </w:p>
     <w:p>
       <w:pPr>
-        <w:pStyle w:val="Body"/>
+        <w:pStyle w:val="Body A"/>
         <w:tabs>
           <w:tab w:val="left" w:pos="360"/>
         </w:tabs>
@@ -3738,9 +3888,11 @@
       <w:r>
         <w:rPr>
           <w:rStyle w:val="None"/>
-          <w:sz w:val="22"/>
-          <w:szCs w:val="22"/>
-          <w:rtl w:val="1"/>
+          <w:rFonts w:ascii="Arial Unicode MS" w:hAnsi="Arial Unicode MS" w:hint="default"/>
+          <w:sz w:val="22"/>
+          <w:szCs w:val="22"/>
+          <w:rtl w:val="0"/>
+          <w:lang w:val="de-DE"/>
         </w:rPr>
         <w:t xml:space="preserve">’ </w:t>
       </w:r>
@@ -3757,7 +3909,7 @@
     </w:p>
     <w:p>
       <w:pPr>
-        <w:pStyle w:val="Body"/>
+        <w:pStyle w:val="Body A"/>
         <w:tabs>
           <w:tab w:val="left" w:pos="360"/>
         </w:tabs>
@@ -3789,6 +3941,7 @@
           <w:sz w:val="22"/>
           <w:szCs w:val="22"/>
           <w:rtl w:val="0"/>
+          <w:lang w:val="de-DE"/>
         </w:rPr>
         <w:t> </w:t>
       </w:r>
@@ -3808,6 +3961,7 @@
           <w:sz w:val="22"/>
           <w:szCs w:val="22"/>
           <w:rtl w:val="0"/>
+          <w:lang w:val="de-DE"/>
         </w:rPr>
         <w:t> </w:t>
       </w:r>
@@ -3827,6 +3981,7 @@
           <w:sz w:val="22"/>
           <w:szCs w:val="22"/>
           <w:rtl w:val="0"/>
+          <w:lang w:val="de-DE"/>
         </w:rPr>
         <w:t> </w:t>
       </w:r>
@@ -3843,7 +3998,7 @@
     </w:p>
     <w:p>
       <w:pPr>
-        <w:pStyle w:val="Body"/>
+        <w:pStyle w:val="Body A"/>
         <w:tabs>
           <w:tab w:val="left" w:pos="360"/>
         </w:tabs>
@@ -3872,9 +4027,11 @@
       <w:r>
         <w:rPr>
           <w:rStyle w:val="None"/>
-          <w:sz w:val="22"/>
-          <w:szCs w:val="22"/>
-          <w:rtl w:val="1"/>
+          <w:rFonts w:ascii="Arial Unicode MS" w:hAnsi="Arial Unicode MS" w:hint="default"/>
+          <w:sz w:val="22"/>
+          <w:szCs w:val="22"/>
+          <w:rtl w:val="0"/>
+          <w:lang w:val="de-DE"/>
         </w:rPr>
         <w:t>’</w:t>
       </w:r>
@@ -3891,7 +4048,7 @@
     </w:p>
     <w:p>
       <w:pPr>
-        <w:pStyle w:val="Body"/>
+        <w:pStyle w:val="Body A"/>
         <w:tabs>
           <w:tab w:val="left" w:pos="360"/>
         </w:tabs>
@@ -3902,6 +4059,7 @@
           <w:rStyle w:val="None"/>
           <w:sz w:val="22"/>
           <w:szCs w:val="22"/>
+          <w:lang w:val="en-US"/>
         </w:rPr>
       </w:pPr>
       <w:r>
@@ -3920,7 +4078,7 @@
     </w:p>
     <w:p>
       <w:pPr>
-        <w:pStyle w:val="Body"/>
+        <w:pStyle w:val="Body A"/>
         <w:keepNext w:val="1"/>
         <w:tabs>
           <w:tab w:val="left" w:pos="360"/>
@@ -3942,6 +4100,7 @@
           <w:sz w:val="22"/>
           <w:szCs w:val="22"/>
           <w:rtl w:val="0"/>
+          <w:lang w:val="de-DE"/>
         </w:rPr>
         <w:t>4.</w:t>
         <w:tab/>
@@ -3963,7 +4122,7 @@
     </w:p>
     <w:p>
       <w:pPr>
-        <w:pStyle w:val="Body"/>
+        <w:pStyle w:val="Body A"/>
         <w:tabs>
           <w:tab w:val="left" w:pos="360"/>
         </w:tabs>
@@ -3992,9 +4151,11 @@
       <w:r>
         <w:rPr>
           <w:rStyle w:val="None"/>
-          <w:sz w:val="22"/>
-          <w:szCs w:val="22"/>
-          <w:rtl w:val="1"/>
+          <w:rFonts w:ascii="Arial Unicode MS" w:hAnsi="Arial Unicode MS" w:hint="default"/>
+          <w:sz w:val="22"/>
+          <w:szCs w:val="22"/>
+          <w:rtl w:val="0"/>
+          <w:lang w:val="de-DE"/>
         </w:rPr>
         <w:t xml:space="preserve">’ </w:t>
       </w:r>
@@ -4011,7 +4172,7 @@
     </w:p>
     <w:p>
       <w:pPr>
-        <w:pStyle w:val="Body"/>
+        <w:pStyle w:val="Body A"/>
         <w:tabs>
           <w:tab w:val="left" w:pos="360"/>
         </w:tabs>
@@ -4043,6 +4204,7 @@
           <w:sz w:val="22"/>
           <w:szCs w:val="22"/>
           <w:rtl w:val="0"/>
+          <w:lang w:val="de-DE"/>
         </w:rPr>
         <w:t> </w:t>
       </w:r>
@@ -4062,6 +4224,7 @@
           <w:sz w:val="22"/>
           <w:szCs w:val="22"/>
           <w:rtl w:val="0"/>
+          <w:lang w:val="de-DE"/>
         </w:rPr>
         <w:t> </w:t>
       </w:r>
@@ -4078,9 +4241,11 @@
       <w:r>
         <w:rPr>
           <w:rStyle w:val="None"/>
-          <w:sz w:val="22"/>
-          <w:szCs w:val="22"/>
-          <w:rtl w:val="1"/>
+          <w:rFonts w:ascii="Arial Unicode MS" w:hAnsi="Arial Unicode MS" w:hint="default"/>
+          <w:sz w:val="22"/>
+          <w:szCs w:val="22"/>
+          <w:rtl w:val="0"/>
+          <w:lang w:val="de-DE"/>
         </w:rPr>
         <w:t>’</w:t>
       </w:r>
@@ -4097,7 +4262,7 @@
     </w:p>
     <w:p>
       <w:pPr>
-        <w:pStyle w:val="Body"/>
+        <w:pStyle w:val="Body A"/>
         <w:keepNext w:val="1"/>
         <w:tabs>
           <w:tab w:val="left" w:pos="360"/>
@@ -4123,6 +4288,7 @@
           <w:sz w:val="22"/>
           <w:szCs w:val="22"/>
           <w:rtl w:val="0"/>
+          <w:lang w:val="de-DE"/>
         </w:rPr>
         <w:t>5.</w:t>
         <w:tab/>
@@ -4144,7 +4310,7 @@
     </w:p>
     <w:p>
       <w:pPr>
-        <w:pStyle w:val="Body"/>
+        <w:pStyle w:val="Body A"/>
         <w:tabs>
           <w:tab w:val="left" w:pos="360"/>
         </w:tabs>
@@ -4163,6 +4329,7 @@
           <w:sz w:val="22"/>
           <w:szCs w:val="22"/>
           <w:rtl w:val="0"/>
+          <w:lang w:val="de-DE"/>
         </w:rPr>
         <w:tab/>
         <w:t>(a)</w:t>
@@ -4176,6 +4343,7 @@
           <w:iCs w:val="1"/>
           <w:sz w:val="22"/>
           <w:szCs w:val="22"/>
+          <w:lang w:val="de-DE"/>
         </w:rPr>
         <w:tab/>
       </w:r>
@@ -4192,6 +4360,7 @@
       <w:r>
         <w:rPr>
           <w:rStyle w:val="None"/>
+          <w:rFonts w:ascii="Arial Unicode MS" w:hAnsi="Arial Unicode MS" w:hint="default"/>
           <w:sz w:val="22"/>
           <w:szCs w:val="22"/>
           <w:rtl w:val="1"/>
@@ -4215,6 +4384,7 @@
           <w:sz w:val="22"/>
           <w:szCs w:val="22"/>
           <w:rtl w:val="0"/>
+          <w:lang w:val="de-DE"/>
         </w:rPr>
         <w:t xml:space="preserve">” </w:t>
       </w:r>
@@ -4231,6 +4401,7 @@
       <w:r>
         <w:rPr>
           <w:rStyle w:val="None"/>
+          <w:rFonts w:ascii="Arial Unicode MS" w:hAnsi="Arial Unicode MS" w:hint="default"/>
           <w:sz w:val="22"/>
           <w:szCs w:val="22"/>
           <w:rtl w:val="1"/>
@@ -4254,6 +4425,7 @@
           <w:sz w:val="22"/>
           <w:szCs w:val="22"/>
           <w:rtl w:val="0"/>
+          <w:lang w:val="de-DE"/>
         </w:rPr>
         <w:t xml:space="preserve">” </w:t>
       </w:r>
@@ -4292,6 +4464,7 @@
       <w:r>
         <w:rPr>
           <w:rStyle w:val="None"/>
+          <w:rFonts w:ascii="Arial Unicode MS" w:hAnsi="Arial Unicode MS" w:hint="default"/>
           <w:sz w:val="22"/>
           <w:szCs w:val="22"/>
           <w:rtl w:val="1"/>
@@ -4315,6 +4488,7 @@
           <w:sz w:val="22"/>
           <w:szCs w:val="22"/>
           <w:rtl w:val="0"/>
+          <w:lang w:val="de-DE"/>
         </w:rPr>
         <w:t xml:space="preserve">” </w:t>
       </w:r>
@@ -4331,7 +4505,7 @@
     </w:p>
     <w:p>
       <w:pPr>
-        <w:pStyle w:val="Body"/>
+        <w:pStyle w:val="Body A"/>
         <w:tabs>
           <w:tab w:val="left" w:pos="360"/>
         </w:tabs>
@@ -4360,9 +4534,11 @@
       <w:r>
         <w:rPr>
           <w:rStyle w:val="None"/>
-          <w:sz w:val="22"/>
-          <w:szCs w:val="22"/>
-          <w:rtl w:val="1"/>
+          <w:rFonts w:ascii="Arial Unicode MS" w:hAnsi="Arial Unicode MS" w:hint="default"/>
+          <w:sz w:val="22"/>
+          <w:szCs w:val="22"/>
+          <w:rtl w:val="0"/>
+          <w:lang w:val="de-DE"/>
         </w:rPr>
         <w:t>’</w:t>
       </w:r>
@@ -4379,7 +4555,7 @@
     </w:p>
     <w:p>
       <w:pPr>
-        <w:pStyle w:val="Body"/>
+        <w:pStyle w:val="Body A"/>
         <w:tabs>
           <w:tab w:val="left" w:pos="360"/>
         </w:tabs>
@@ -4390,6 +4566,7 @@
           <w:rStyle w:val="None"/>
           <w:sz w:val="22"/>
           <w:szCs w:val="22"/>
+          <w:lang w:val="en-US"/>
         </w:rPr>
       </w:pPr>
       <w:r>
@@ -4408,7 +4585,7 @@
     </w:p>
     <w:p>
       <w:pPr>
-        <w:pStyle w:val="Body"/>
+        <w:pStyle w:val="Body A"/>
         <w:tabs>
           <w:tab w:val="left" w:pos="360"/>
         </w:tabs>
@@ -4493,12 +4670,14 @@
       <w:r>
         <w:rPr>
           <w:rStyle w:val="None"/>
+          <w:rFonts w:ascii="Arial Unicode MS" w:hAnsi="Arial Unicode MS" w:hint="default"/>
           <w:outline w:val="0"/>
           <w:color w:val="000000"/>
           <w:sz w:val="22"/>
           <w:szCs w:val="22"/>
           <w:u w:color="000000"/>
-          <w:rtl w:val="1"/>
+          <w:rtl w:val="0"/>
+          <w:lang w:val="de-DE"/>
           <w14:textFill>
             <w14:solidFill>
               <w14:srgbClr w14:val="000000"/>
@@ -4547,13 +4726,15 @@
       <w:r>
         <w:rPr>
           <w:rStyle w:val="None"/>
+          <w:rFonts w:ascii="Arial Unicode MS" w:hAnsi="Arial Unicode MS" w:hint="default"/>
           <w:outline w:val="0"/>
           <w:color w:val="000000"/>
           <w:sz w:val="22"/>
           <w:szCs w:val="22"/>
           <w:u w:color="000000"/>
           <w:shd w:val="clear" w:color="auto" w:fill="ffffff"/>
-          <w:rtl w:val="1"/>
+          <w:rtl w:val="0"/>
+          <w:lang w:val="de-DE"/>
           <w14:textFill>
             <w14:solidFill>
               <w14:srgbClr w14:val="000000"/>
@@ -4591,6 +4772,7 @@
           <w:u w:color="000000"/>
           <w:shd w:val="clear" w:color="auto" w:fill="ffffff"/>
           <w:rtl w:val="0"/>
+          <w:lang w:val="de-DE"/>
           <w14:textFill>
             <w14:solidFill>
               <w14:srgbClr w14:val="000000"/>
@@ -4621,13 +4803,15 @@
       <w:r>
         <w:rPr>
           <w:rStyle w:val="None"/>
+          <w:rFonts w:ascii="Arial Unicode MS" w:hAnsi="Arial Unicode MS" w:hint="default"/>
           <w:outline w:val="0"/>
           <w:color w:val="000000"/>
           <w:sz w:val="22"/>
           <w:szCs w:val="22"/>
           <w:u w:color="000000"/>
           <w:shd w:val="clear" w:color="auto" w:fill="ffffff"/>
-          <w:rtl w:val="1"/>
+          <w:rtl w:val="0"/>
+          <w:lang w:val="de-DE"/>
           <w14:textFill>
             <w14:solidFill>
               <w14:srgbClr w14:val="000000"/>
@@ -4686,7 +4870,7 @@
     </w:p>
     <w:p>
       <w:pPr>
-        <w:pStyle w:val="Body"/>
+        <w:pStyle w:val="Body A"/>
         <w:tabs>
           <w:tab w:val="left" w:pos="360"/>
         </w:tabs>
@@ -4710,6 +4894,7 @@
           <w:szCs w:val="22"/>
           <w:u w:color="000000"/>
           <w:rtl w:val="0"/>
+          <w:lang w:val="de-DE"/>
           <w14:textFill>
             <w14:solidFill>
               <w14:srgbClr w14:val="000000"/>
@@ -4733,7 +4918,7 @@
     </w:p>
     <w:p>
       <w:pPr>
-        <w:pStyle w:val="Body"/>
+        <w:pStyle w:val="Body A"/>
         <w:keepNext w:val="1"/>
         <w:tabs>
           <w:tab w:val="left" w:pos="360"/>
@@ -4745,6 +4930,7 @@
           <w:rStyle w:val="None"/>
           <w:sz w:val="22"/>
           <w:szCs w:val="22"/>
+          <w:lang w:val="en-US"/>
         </w:rPr>
       </w:pPr>
       <w:r>
@@ -4758,32 +4944,12 @@
         <w:tab/>
         <w:t>(f)</w:t>
         <w:tab/>
-        <w:t xml:space="preserve">All rights and obligations hereunder will be governed by the laws of the State of </w:t>
-      </w:r>
-      <w:r>
-        <w:rPr>
-          <w:rStyle w:val="None"/>
-          <w:sz w:val="22"/>
-          <w:szCs w:val="22"/>
-          <w:rtl w:val="0"/>
-          <w:lang w:val="en-US"/>
-        </w:rPr>
-        <w:t>{state_of_incorporation}</w:t>
-      </w:r>
-      <w:r>
-        <w:rPr>
-          <w:rStyle w:val="None"/>
-          <w:sz w:val="22"/>
-          <w:szCs w:val="22"/>
-          <w:rtl w:val="0"/>
-          <w:lang w:val="en-US"/>
-        </w:rPr>
-        <w:t>, without regard to the conflicts of law provisions of such jurisdiction.</w:t>
-      </w:r>
-    </w:p>
-    <w:p>
-      <w:pPr>
-        <w:pStyle w:val="Body"/>
+        <w:t>All rights and obligations hereunder will be governed by the laws of the State of {state_of_incorporation}, without regard to the conflicts of law provisions of such jurisdiction.</w:t>
+      </w:r>
+    </w:p>
+    <w:p>
+      <w:pPr>
+        <w:pStyle w:val="Body A"/>
         <w:keepNext w:val="1"/>
         <w:tabs>
           <w:tab w:val="left" w:pos="360"/>
@@ -4795,6 +4961,7 @@
           <w:rStyle w:val="None"/>
           <w:sz w:val="22"/>
           <w:szCs w:val="22"/>
+          <w:lang w:val="en-US"/>
         </w:rPr>
       </w:pPr>
       <w:r>
@@ -4813,7 +4980,7 @@
     </w:p>
     <w:p>
       <w:pPr>
-        <w:pStyle w:val="Body"/>
+        <w:pStyle w:val="Body A"/>
         <w:spacing w:before="0" w:after="240"/>
         <w:ind w:firstLine="0"/>
         <w:jc w:val="center"/>
@@ -4835,6 +5002,7 @@
           <w:sz w:val="22"/>
           <w:szCs w:val="22"/>
           <w:rtl w:val="0"/>
+          <w:lang w:val="de-DE"/>
         </w:rPr>
         <w:t>(</w:t>
       </w:r>
@@ -4856,19 +5024,21 @@
           <w:sz w:val="22"/>
           <w:szCs w:val="22"/>
           <w:rtl w:val="0"/>
+          <w:lang w:val="de-DE"/>
         </w:rPr>
         <w:t>)</w:t>
       </w:r>
     </w:p>
     <w:p>
       <w:pPr>
-        <w:pStyle w:val="Body"/>
+        <w:pStyle w:val="Body A"/>
         <w:spacing w:before="0"/>
         <w:ind w:firstLine="0"/>
         <w:rPr>
           <w:rStyle w:val="None"/>
           <w:sz w:val="22"/>
           <w:szCs w:val="22"/>
+          <w:lang w:val="en-US"/>
         </w:rPr>
       </w:pPr>
       <w:r>
@@ -4884,7 +5054,7 @@
     </w:p>
     <w:p>
       <w:pPr>
-        <w:pStyle w:val="Body"/>
+        <w:pStyle w:val="Body A"/>
         <w:tabs>
           <w:tab w:val="left" w:pos="432"/>
           <w:tab w:val="left" w:pos="4320"/>
@@ -4900,6 +5070,7 @@
           <w:bCs w:val="1"/>
           <w:sz w:val="22"/>
           <w:szCs w:val="22"/>
+          <w:lang w:val="en-US"/>
         </w:rPr>
       </w:pPr>
       <w:r>
@@ -4921,19 +5092,19 @@
     </w:p>
     <w:p>
       <w:pPr>
-        <w:pStyle w:val="Body"/>
+        <w:pStyle w:val="Body A"/>
         <w:spacing w:before="0"/>
         <w:ind w:left="5220" w:firstLine="0"/>
         <w:rPr>
-          <w:rStyle w:val="None"/>
-          <w:sz w:val="22"/>
-          <w:szCs w:val="22"/>
-        </w:rPr>
-      </w:pPr>
-    </w:p>
-    <w:p>
-      <w:pPr>
-        <w:pStyle w:val="Body"/>
+          <w:rStyle w:val="None A"/>
+          <w:sz w:val="22"/>
+          <w:szCs w:val="22"/>
+        </w:rPr>
+      </w:pPr>
+    </w:p>
+    <w:p>
+      <w:pPr>
+        <w:pStyle w:val="Body A"/>
         <w:spacing w:before="0"/>
         <w:ind w:left="5040" w:firstLine="0"/>
         <w:rPr>
@@ -4959,17 +5130,18 @@
           <w:sz w:val="22"/>
           <w:szCs w:val="22"/>
           <w:u w:val="single"/>
-        </w:rPr>
-        <w:tab/>
-        <w:tab/>
-        <w:tab/>
-        <w:tab/>
-        <w:tab/>
-      </w:r>
-    </w:p>
-    <w:p>
-      <w:pPr>
-        <w:pStyle w:val="Body"/>
+          <w:lang w:val="de-DE"/>
+        </w:rPr>
+        <w:tab/>
+        <w:tab/>
+        <w:tab/>
+        <w:tab/>
+        <w:tab/>
+      </w:r>
+    </w:p>
+    <w:p>
+      <w:pPr>
+        <w:pStyle w:val="Body A"/>
         <w:spacing w:before="0"/>
         <w:ind w:left="4320" w:firstLine="720"/>
         <w:rPr>
@@ -4986,174 +5158,219 @@
           <w:rtl w:val="0"/>
           <w:lang w:val="de-DE"/>
         </w:rPr>
-        <w:t>Name: {name}</w:t>
-      </w:r>
-    </w:p>
-    <w:p>
-      <w:pPr>
-        <w:pStyle w:val="Body"/>
+        <w:t>Name: {</w:t>
+      </w:r>
+      <w:r>
+        <w:rPr>
+          <w:rStyle w:val="None"/>
+          <w:sz w:val="22"/>
+          <w:szCs w:val="22"/>
+          <w:rtl w:val="0"/>
+          <w:lang w:val="en-US"/>
+        </w:rPr>
+        <w:t>founder_</w:t>
+      </w:r>
+      <w:r>
+        <w:rPr>
+          <w:rStyle w:val="None"/>
+          <w:sz w:val="22"/>
+          <w:szCs w:val="22"/>
+          <w:rtl w:val="0"/>
+          <w:lang w:val="de-DE"/>
+        </w:rPr>
+        <w:t>name}</w:t>
+      </w:r>
+    </w:p>
+    <w:p>
+      <w:pPr>
+        <w:pStyle w:val="Body A"/>
         <w:spacing w:before="0"/>
         <w:ind w:left="4320" w:firstLine="720"/>
         <w:rPr>
           <w:rStyle w:val="None"/>
           <w:sz w:val="22"/>
           <w:szCs w:val="22"/>
-        </w:rPr>
-      </w:pPr>
-      <w:r>
-        <w:rPr>
-          <w:rStyle w:val="None"/>
-          <w:sz w:val="22"/>
-          <w:szCs w:val="22"/>
-          <w:rtl w:val="0"/>
-          <w:lang w:val="en-US"/>
-        </w:rPr>
-        <w:t>Title: {title}</w:t>
-      </w:r>
-    </w:p>
-    <w:p>
-      <w:pPr>
-        <w:pStyle w:val="Body"/>
-        <w:tabs>
-          <w:tab w:val="left" w:pos="432"/>
-          <w:tab w:val="left" w:pos="4320"/>
-          <w:tab w:val="left" w:pos="5040"/>
-          <w:tab w:val="left" w:pos="5472"/>
-          <w:tab w:val="left" w:pos="9220"/>
-        </w:tabs>
-        <w:ind w:firstLine="0"/>
-        <w:rPr>
-          <w:rStyle w:val="None"/>
-          <w:caps w:val="0"/>
-          <w:smallCaps w:val="0"/>
-          <w:strike w:val="0"/>
-          <w:dstrike w:val="0"/>
-          <w:outline w:val="0"/>
-          <w:color w:val="000000"/>
-          <w:sz w:val="22"/>
-          <w:szCs w:val="22"/>
-          <w:u w:color="000000"/>
-          <w:shd w:val="nil" w:color="auto" w:fill="auto"/>
-          <w:vertAlign w:val="baseline"/>
-          <w14:textFill>
-            <w14:solidFill>
-              <w14:srgbClr w14:val="000000"/>
-            </w14:solidFill>
-          </w14:textFill>
-        </w:rPr>
-      </w:pPr>
-      <w:r>
-        <w:rPr>
-          <w:rStyle w:val="None"/>
-          <w:caps w:val="0"/>
-          <w:smallCaps w:val="0"/>
-          <w:strike w:val="0"/>
-          <w:dstrike w:val="0"/>
-          <w:outline w:val="0"/>
-          <w:color w:val="000000"/>
-          <w:sz w:val="22"/>
-          <w:szCs w:val="22"/>
-          <w:u w:val="none" w:color="000000"/>
-          <w:shd w:val="nil" w:color="auto" w:fill="auto"/>
-          <w:vertAlign w:val="baseline"/>
-          <w14:textFill>
-            <w14:solidFill>
-              <w14:srgbClr w14:val="000000"/>
-            </w14:solidFill>
-          </w14:textFill>
-        </w:rPr>
-        <w:tab/>
-        <w:tab/>
-        <w:tab/>
-      </w:r>
-      <w:r>
-        <w:rPr>
-          <w:rStyle w:val="None"/>
-          <w:caps w:val="0"/>
-          <w:smallCaps w:val="0"/>
-          <w:strike w:val="0"/>
-          <w:dstrike w:val="0"/>
-          <w:outline w:val="0"/>
-          <w:color w:val="000000"/>
-          <w:sz w:val="22"/>
-          <w:szCs w:val="22"/>
-          <w:u w:color="000000"/>
-          <w:shd w:val="nil" w:color="auto" w:fill="auto"/>
-          <w:vertAlign w:val="baseline"/>
-          <w:rtl w:val="0"/>
-          <w:lang w:val="en-US"/>
-          <w14:textFill>
-            <w14:solidFill>
-              <w14:srgbClr w14:val="000000"/>
-            </w14:solidFill>
-          </w14:textFill>
+          <w:lang w:val="en-US"/>
+        </w:rPr>
+      </w:pPr>
+      <w:r>
+        <w:rPr>
+          <w:rStyle w:val="None"/>
+          <w:sz w:val="22"/>
+          <w:szCs w:val="22"/>
+          <w:rtl w:val="0"/>
+          <w:lang w:val="en-US"/>
+        </w:rPr>
+        <w:t>Title: {</w:t>
+      </w:r>
+      <w:r>
+        <w:rPr>
+          <w:rStyle w:val="None"/>
+          <w:sz w:val="22"/>
+          <w:szCs w:val="22"/>
+          <w:rtl w:val="0"/>
+          <w:lang w:val="en-US"/>
+        </w:rPr>
+        <w:t>founder_</w:t>
+      </w:r>
+      <w:r>
+        <w:rPr>
+          <w:rStyle w:val="None"/>
+          <w:sz w:val="22"/>
+          <w:szCs w:val="22"/>
+          <w:rtl w:val="0"/>
+          <w:lang w:val="en-US"/>
+        </w:rPr>
+        <w:t>title}</w:t>
+      </w:r>
+    </w:p>
+    <w:p>
+      <w:pPr>
+        <w:pStyle w:val="Body A"/>
+        <w:spacing w:before="0"/>
+        <w:ind w:left="5040" w:firstLine="0"/>
+        <w:jc w:val="both"/>
+        <w:rPr>
+          <w:rStyle w:val="None A"/>
+          <w:sz w:val="22"/>
+          <w:szCs w:val="22"/>
+        </w:rPr>
+      </w:pPr>
+    </w:p>
+    <w:p>
+      <w:pPr>
+        <w:pStyle w:val="Body A"/>
+        <w:spacing w:before="0"/>
+        <w:ind w:left="5040" w:firstLine="0"/>
+        <w:jc w:val="both"/>
+        <w:rPr>
+          <w:rStyle w:val="None"/>
+          <w:sz w:val="22"/>
+          <w:szCs w:val="22"/>
+          <w:lang w:val="en-US"/>
+        </w:rPr>
+      </w:pPr>
+      <w:r>
+        <w:rPr>
+          <w:rStyle w:val="None"/>
+          <w:sz w:val="22"/>
+          <w:szCs w:val="22"/>
+          <w:rtl w:val="0"/>
+          <w:lang w:val="en-US"/>
         </w:rPr>
         <w:t xml:space="preserve">Address: </w:t>
-        <w:tab/>
-      </w:r>
-    </w:p>
-    <w:p>
-      <w:pPr>
-        <w:pStyle w:val="Body"/>
-        <w:tabs>
-          <w:tab w:val="left" w:pos="432"/>
-          <w:tab w:val="left" w:pos="4320"/>
-          <w:tab w:val="left" w:pos="5040"/>
-          <w:tab w:val="left" w:pos="5472"/>
-          <w:tab w:val="left" w:pos="9220"/>
-        </w:tabs>
-        <w:ind w:firstLine="0"/>
-        <w:rPr>
-          <w:rStyle w:val="None"/>
-          <w:caps w:val="0"/>
-          <w:smallCaps w:val="0"/>
-          <w:strike w:val="0"/>
-          <w:dstrike w:val="0"/>
-          <w:outline w:val="0"/>
-          <w:color w:val="000000"/>
-          <w:sz w:val="22"/>
-          <w:szCs w:val="22"/>
-          <w:u w:color="000000"/>
-          <w:shd w:val="nil" w:color="auto" w:fill="auto"/>
-          <w:vertAlign w:val="baseline"/>
-          <w14:textFill>
-            <w14:solidFill>
-              <w14:srgbClr w14:val="000000"/>
-            </w14:solidFill>
-          </w14:textFill>
-        </w:rPr>
-      </w:pPr>
-      <w:r>
-        <w:rPr>
-          <w:rStyle w:val="None"/>
-          <w:caps w:val="0"/>
-          <w:smallCaps w:val="0"/>
-          <w:strike w:val="0"/>
-          <w:dstrike w:val="0"/>
-          <w:outline w:val="0"/>
-          <w:color w:val="000000"/>
-          <w:sz w:val="22"/>
-          <w:szCs w:val="22"/>
-          <w:u w:color="000000"/>
-          <w:shd w:val="nil" w:color="auto" w:fill="auto"/>
-          <w:vertAlign w:val="baseline"/>
-          <w:rtl w:val="0"/>
-          <w14:textFill>
-            <w14:solidFill>
-              <w14:srgbClr w14:val="000000"/>
-            </w14:solidFill>
-          </w14:textFill>
-        </w:rPr>
-        <w:tab/>
-        <w:tab/>
-        <w:tab/>
+      </w:r>
+      <w:r>
+        <w:rPr>
+          <w:rStyle w:val="None"/>
+          <w:sz w:val="22"/>
+          <w:szCs w:val="22"/>
+          <w:rtl w:val="0"/>
+          <w:lang w:val="en-US"/>
+        </w:rPr>
+        <w:t>{company_address_1}</w:t>
+      </w:r>
+      <w:r>
+        <w:rPr>
+          <w:rStyle w:val="None"/>
+          <w:sz w:val="22"/>
+          <w:szCs w:val="22"/>
+          <w:rtl w:val="0"/>
+          <w:lang w:val="en-US"/>
+        </w:rPr>
+        <w:t xml:space="preserve"> </w:t>
+      </w:r>
+    </w:p>
+    <w:p>
+      <w:pPr>
+        <w:pStyle w:val="Body A"/>
+        <w:spacing w:before="0"/>
+        <w:ind w:left="5040" w:firstLine="0"/>
+        <w:jc w:val="both"/>
+        <w:rPr>
+          <w:rStyle w:val="None"/>
+          <w:sz w:val="22"/>
+          <w:szCs w:val="22"/>
+          <w:lang w:val="it-IT"/>
+        </w:rPr>
+      </w:pPr>
+      <w:r>
+        <w:rPr>
+          <w:rStyle w:val="None"/>
+          <w:sz w:val="22"/>
+          <w:szCs w:val="22"/>
+          <w:rtl w:val="0"/>
+          <w:lang w:val="en-US"/>
+        </w:rPr>
+        <w:t>{company_address_2}</w:t>
+      </w:r>
+      <w:r>
+        <w:rPr>
+          <w:rStyle w:val="None"/>
+          <w:sz w:val="22"/>
+          <w:szCs w:val="22"/>
+          <w:lang w:val="it-IT"/>
+        </w:rPr>
+        <w:tab/>
+      </w:r>
+    </w:p>
+    <w:p>
+      <w:pPr>
+        <w:pStyle w:val="Body A"/>
+        <w:spacing w:before="0"/>
+        <w:ind w:left="5040" w:firstLine="0"/>
+        <w:jc w:val="both"/>
+        <w:rPr>
+          <w:rStyle w:val="None A"/>
+          <w:sz w:val="22"/>
+          <w:szCs w:val="22"/>
+        </w:rPr>
+      </w:pPr>
+    </w:p>
+    <w:p>
+      <w:pPr>
+        <w:pStyle w:val="Body A"/>
+        <w:spacing w:before="0"/>
+        <w:ind w:left="5040" w:firstLine="0"/>
+        <w:jc w:val="both"/>
+        <w:rPr>
+          <w:rStyle w:val="None"/>
+          <w:sz w:val="22"/>
+          <w:szCs w:val="22"/>
+        </w:rPr>
+      </w:pPr>
+      <w:r>
+        <w:rPr>
+          <w:rStyle w:val="None"/>
+          <w:sz w:val="22"/>
+          <w:szCs w:val="22"/>
+          <w:rtl w:val="0"/>
+          <w:lang w:val="de-DE"/>
+        </w:rPr>
         <w:t xml:space="preserve">Email: </w:t>
-        <w:tab/>
-      </w:r>
-    </w:p>
-    <w:p>
-      <w:pPr>
-        <w:pStyle w:val="Body"/>
+      </w:r>
+      <w:r>
+        <w:rPr>
+          <w:rStyle w:val="None"/>
+          <w:sz w:val="22"/>
+          <w:szCs w:val="22"/>
+          <w:rtl w:val="0"/>
+          <w:lang w:val="en-US"/>
+        </w:rPr>
+        <w:t>{founder_email}</w:t>
+      </w:r>
+      <w:r>
+        <w:rPr>
+          <w:rStyle w:val="None"/>
+          <w:sz w:val="22"/>
+          <w:szCs w:val="22"/>
+        </w:rPr>
+        <w:tab/>
+      </w:r>
+    </w:p>
+    <w:p>
+      <w:pPr>
+        <w:pStyle w:val="Body A"/>
         <w:tabs>
           <w:tab w:val="left" w:pos="432"/>
           <w:tab w:val="left" w:pos="4320"/>
@@ -5209,7 +5426,7 @@
     </w:p>
     <w:p>
       <w:pPr>
-        <w:pStyle w:val="Body"/>
+        <w:pStyle w:val="Body A"/>
         <w:spacing w:before="0"/>
         <w:ind w:left="5040" w:firstLine="0"/>
         <w:jc w:val="both"/>
@@ -5225,13 +5442,14 @@
           <w:sz w:val="22"/>
           <w:szCs w:val="22"/>
           <w:rtl w:val="0"/>
+          <w:lang w:val="de-DE"/>
         </w:rPr>
         <w:t xml:space="preserve">By: {byline} </w:t>
       </w:r>
     </w:p>
     <w:p>
       <w:pPr>
-        <w:pStyle w:val="Body"/>
+        <w:pStyle w:val="Body A"/>
         <w:spacing w:before="0"/>
         <w:ind w:left="5040" w:firstLine="0"/>
         <w:jc w:val="both"/>
@@ -5249,6 +5467,7 @@
           <w:sz w:val="22"/>
           <w:szCs w:val="22"/>
           <w:rtl w:val="0"/>
+          <w:lang w:val="de-DE"/>
         </w:rPr>
         <w:t>i</w:t>
       </w:r>
@@ -5265,7 +5484,7 @@
     </w:p>
     <w:p>
       <w:pPr>
-        <w:pStyle w:val="Body"/>
+        <w:pStyle w:val="Body A"/>
         <w:tabs>
           <w:tab w:val="left" w:pos="4320"/>
         </w:tabs>
@@ -5273,15 +5492,15 @@
         <w:ind w:left="5040" w:firstLine="0"/>
         <w:jc w:val="both"/>
         <w:rPr>
-          <w:rStyle w:val="None"/>
-          <w:sz w:val="22"/>
-          <w:szCs w:val="22"/>
-        </w:rPr>
-      </w:pPr>
-    </w:p>
-    <w:p>
-      <w:pPr>
-        <w:pStyle w:val="Body"/>
+          <w:rStyle w:val="None A"/>
+          <w:sz w:val="22"/>
+          <w:szCs w:val="22"/>
+        </w:rPr>
+      </w:pPr>
+    </w:p>
+    <w:p>
+      <w:pPr>
+        <w:pStyle w:val="Body A"/>
         <w:tabs>
           <w:tab w:val="left" w:pos="4320"/>
         </w:tabs>
@@ -5289,15 +5508,15 @@
         <w:ind w:left="5040" w:firstLine="0"/>
         <w:jc w:val="both"/>
         <w:rPr>
-          <w:rStyle w:val="None"/>
-          <w:sz w:val="22"/>
-          <w:szCs w:val="22"/>
-        </w:rPr>
-      </w:pPr>
-    </w:p>
-    <w:p>
-      <w:pPr>
-        <w:pStyle w:val="Body"/>
+          <w:rStyle w:val="None A"/>
+          <w:sz w:val="22"/>
+          <w:szCs w:val="22"/>
+        </w:rPr>
+      </w:pPr>
+    </w:p>
+    <w:p>
+      <w:pPr>
+        <w:pStyle w:val="Body A"/>
         <w:spacing w:before="0"/>
         <w:ind w:left="5040" w:firstLine="0"/>
         <w:jc w:val="both"/>
@@ -5323,17 +5542,18 @@
           <w:sz w:val="22"/>
           <w:szCs w:val="22"/>
           <w:u w:val="single"/>
-        </w:rPr>
-        <w:tab/>
-        <w:tab/>
-        <w:tab/>
-        <w:tab/>
-        <w:tab/>
-      </w:r>
-    </w:p>
-    <w:p>
-      <w:pPr>
-        <w:pStyle w:val="Body"/>
+          <w:lang w:val="de-DE"/>
+        </w:rPr>
+        <w:tab/>
+        <w:tab/>
+        <w:tab/>
+        <w:tab/>
+        <w:tab/>
+      </w:r>
+    </w:p>
+    <w:p>
+      <w:pPr>
+        <w:pStyle w:val="Body A"/>
         <w:spacing w:before="0"/>
         <w:ind w:left="5040" w:firstLine="0"/>
         <w:jc w:val="both"/>
@@ -5349,13 +5569,14 @@
           <w:sz w:val="22"/>
           <w:szCs w:val="22"/>
           <w:rtl w:val="0"/>
+          <w:lang w:val="de-DE"/>
         </w:rPr>
         <w:t>Name: Alana Goyal</w:t>
       </w:r>
     </w:p>
     <w:p>
       <w:pPr>
-        <w:pStyle w:val="Body"/>
+        <w:pStyle w:val="Body A"/>
         <w:spacing w:before="0"/>
         <w:ind w:left="5040" w:firstLine="0"/>
         <w:jc w:val="both"/>
@@ -5363,6 +5584,7 @@
           <w:rStyle w:val="None"/>
           <w:sz w:val="22"/>
           <w:szCs w:val="22"/>
+          <w:lang w:val="en-US"/>
         </w:rPr>
       </w:pPr>
       <w:r>
@@ -5379,20 +5601,20 @@
     </w:p>
     <w:p>
       <w:pPr>
-        <w:pStyle w:val="Body"/>
+        <w:pStyle w:val="Body A"/>
         <w:spacing w:before="0"/>
         <w:ind w:left="5040" w:firstLine="0"/>
         <w:jc w:val="both"/>
         <w:rPr>
-          <w:rStyle w:val="None"/>
-          <w:sz w:val="22"/>
-          <w:szCs w:val="22"/>
-        </w:rPr>
-      </w:pPr>
-    </w:p>
-    <w:p>
-      <w:pPr>
-        <w:pStyle w:val="Body"/>
+          <w:rStyle w:val="None A"/>
+          <w:sz w:val="22"/>
+          <w:szCs w:val="22"/>
+        </w:rPr>
+      </w:pPr>
+    </w:p>
+    <w:p>
+      <w:pPr>
+        <w:pStyle w:val="Body A"/>
         <w:spacing w:before="0"/>
         <w:ind w:left="5040" w:firstLine="0"/>
         <w:jc w:val="both"/>
@@ -5400,6 +5622,7 @@
           <w:rStyle w:val="None"/>
           <w:sz w:val="22"/>
           <w:szCs w:val="22"/>
+          <w:lang w:val="en-US"/>
         </w:rPr>
       </w:pPr>
       <w:r>
@@ -5415,7 +5638,7 @@
     </w:p>
     <w:p>
       <w:pPr>
-        <w:pStyle w:val="Body"/>
+        <w:pStyle w:val="Body A"/>
         <w:spacing w:before="0"/>
         <w:ind w:left="5040" w:firstLine="0"/>
         <w:jc w:val="both"/>
@@ -5423,36 +5646,37 @@
           <w:rStyle w:val="None"/>
           <w:sz w:val="22"/>
           <w:szCs w:val="22"/>
-        </w:rPr>
-      </w:pPr>
-      <w:r>
-        <w:rPr>
-          <w:rStyle w:val="None"/>
-          <w:sz w:val="22"/>
-          <w:szCs w:val="22"/>
-          <w:rtl w:val="0"/>
           <w:lang w:val="it-IT"/>
         </w:rPr>
+      </w:pPr>
+      <w:r>
+        <w:rPr>
+          <w:rStyle w:val="None"/>
+          <w:sz w:val="22"/>
+          <w:szCs w:val="22"/>
+          <w:rtl w:val="0"/>
+          <w:lang w:val="it-IT"/>
+        </w:rPr>
         <w:t>San Francisco, CA 94104</w:t>
         <w:tab/>
       </w:r>
     </w:p>
     <w:p>
       <w:pPr>
-        <w:pStyle w:val="Body"/>
+        <w:pStyle w:val="Body A"/>
         <w:spacing w:before="0"/>
         <w:ind w:left="5040" w:firstLine="0"/>
         <w:jc w:val="both"/>
         <w:rPr>
-          <w:rStyle w:val="None"/>
-          <w:sz w:val="22"/>
-          <w:szCs w:val="22"/>
-        </w:rPr>
-      </w:pPr>
-    </w:p>
-    <w:p>
-      <w:pPr>
-        <w:pStyle w:val="Body"/>
+          <w:rStyle w:val="None A"/>
+          <w:sz w:val="22"/>
+          <w:szCs w:val="22"/>
+        </w:rPr>
+      </w:pPr>
+    </w:p>
+    <w:p>
+      <w:pPr>
+        <w:pStyle w:val="Body A"/>
         <w:spacing w:before="0"/>
         <w:ind w:left="5040" w:firstLine="0"/>
         <w:jc w:val="both"/>
@@ -5463,17 +5687,9 @@
           <w:sz w:val="22"/>
           <w:szCs w:val="22"/>
           <w:rtl w:val="0"/>
+          <w:lang w:val="de-DE"/>
         </w:rPr>
         <w:t>Email: alana@basecase.vc</w:t>
-      </w:r>
-      <w:r>
-        <w:rPr>
-          <w:rStyle w:val="None"/>
-          <w:b w:val="1"/>
-          <w:bCs w:val="1"/>
-          <w:sz w:val="22"/>
-          <w:szCs w:val="22"/>
-        </w:rPr>
       </w:r>
     </w:p>
     <w:sectPr>
@@ -5492,7 +5708,7 @@
 <w:ftr xmlns:r="http://schemas.openxmlformats.org/officeDocument/2006/relationships" xmlns:wp="http://schemas.openxmlformats.org/drawingml/2006/wordprocessingDrawing" xmlns:w="http://schemas.openxmlformats.org/wordprocessingml/2006/main" xmlns:w10="urn:schemas-microsoft-com:office:word" xmlns:w14="http://schemas.microsoft.com/office/word/2010/wordml" xmlns:wps="http://schemas.microsoft.com/office/word/2010/wordprocessingShape" xmlns:wpg="http://schemas.microsoft.com/office/word/2010/wordprocessingGroup" xmlns:mc="http://schemas.openxmlformats.org/markup-compatibility/2006" xmlns:v="urn:schemas-microsoft-com:vml" xmlns:o="urn:schemas-microsoft-com:office:office" xmlns:m="http://schemas.openxmlformats.org/officeDocument/2006/math" mc:Ignorable="w14">
   <w:p>
     <w:pPr>
-      <w:pStyle w:val="Body"/>
+      <w:pStyle w:val="Body A"/>
       <w:tabs>
         <w:tab w:val="center" w:pos="5040"/>
         <w:tab w:val="right" w:pos="9700"/>
@@ -5515,6 +5731,7 @@
         <w:shd w:val="nil" w:color="auto" w:fill="auto"/>
         <w:vertAlign w:val="baseline"/>
         <w:rtl w:val="0"/>
+        <w:lang w:val="de-DE"/>
         <w14:textFill>
           <w14:solidFill>
             <w14:srgbClr w14:val="000000"/>
@@ -5641,6 +5858,7 @@
         <w:shd w:val="nil" w:color="auto" w:fill="auto"/>
         <w:vertAlign w:val="baseline"/>
         <w:rtl w:val="0"/>
+        <w:lang w:val="de-DE"/>
         <w14:textFill>
           <w14:solidFill>
             <w14:srgbClr w14:val="000000"/>
@@ -5657,7 +5875,7 @@
 <w:ftr xmlns:r="http://schemas.openxmlformats.org/officeDocument/2006/relationships" xmlns:wp="http://schemas.openxmlformats.org/drawingml/2006/wordprocessingDrawing" xmlns:w="http://schemas.openxmlformats.org/wordprocessingml/2006/main" xmlns:w10="urn:schemas-microsoft-com:office:word" xmlns:w14="http://schemas.microsoft.com/office/word/2010/wordml" xmlns:wps="http://schemas.microsoft.com/office/word/2010/wordprocessingShape" xmlns:wpg="http://schemas.microsoft.com/office/word/2010/wordprocessingGroup" xmlns:mc="http://schemas.openxmlformats.org/markup-compatibility/2006" xmlns:v="urn:schemas-microsoft-com:vml" xmlns:o="urn:schemas-microsoft-com:office:office" xmlns:m="http://schemas.openxmlformats.org/officeDocument/2006/math" mc:Ignorable="w14">
   <w:p>
     <w:pPr>
-      <w:pStyle w:val="Body"/>
+      <w:pStyle w:val="Body A"/>
       <w:shd w:val="clear" w:color="auto" w:fill="ffffff"/>
       <w:spacing w:before="0"/>
       <w:ind w:firstLine="0"/>
@@ -5704,6 +5922,7 @@
         <w:szCs w:val="18"/>
         <w:u w:color="464646"/>
         <w:rtl w:val="0"/>
+        <w:lang w:val="de-DE"/>
         <w14:textFill>
           <w14:solidFill>
             <w14:srgbClr w14:val="464646"/>
@@ -5737,6 +5956,7 @@
         <w:szCs w:val="18"/>
         <w:u w:color="464646"/>
         <w:rtl w:val="0"/>
+        <w:lang w:val="de-DE"/>
         <w14:textFill>
           <w14:solidFill>
             <w14:srgbClr w14:val="464646"/>
@@ -5748,26 +5968,69 @@
     <w:r>
       <w:rPr>
         <w:rStyle w:val="Hyperlink.0"/>
+        <w:outline w:val="0"/>
+        <w:color w:val="1155cc"/>
+        <w:sz w:val="18"/>
+        <w:szCs w:val="18"/>
+        <w:u w:val="single" w:color="1155cc"/>
+        <w:lang w:val="en-US"/>
+        <w14:textFill>
+          <w14:solidFill>
+            <w14:srgbClr w14:val="1155CC"/>
+          </w14:solidFill>
+        </w14:textFill>
       </w:rPr>
       <w:fldChar w:fldCharType="begin" w:fldLock="0"/>
     </w:r>
     <w:r>
       <w:rPr>
         <w:rStyle w:val="Hyperlink.0"/>
+        <w:outline w:val="0"/>
+        <w:color w:val="1155cc"/>
+        <w:sz w:val="18"/>
+        <w:szCs w:val="18"/>
+        <w:u w:val="single" w:color="1155cc"/>
+        <w:lang w:val="en-US"/>
+        <w14:textFill>
+          <w14:solidFill>
+            <w14:srgbClr w14:val="1155CC"/>
+          </w14:solidFill>
+        </w14:textFill>
       </w:rPr>
       <w:instrText xml:space="preserve"> HYPERLINK "https://creativecommons.org/licenses/by-nd/4.0/legalcode"</w:instrText>
     </w:r>
     <w:r>
       <w:rPr>
         <w:rStyle w:val="Hyperlink.0"/>
+        <w:outline w:val="0"/>
+        <w:color w:val="1155cc"/>
+        <w:sz w:val="18"/>
+        <w:szCs w:val="18"/>
+        <w:u w:val="single" w:color="1155cc"/>
+        <w:lang w:val="en-US"/>
+        <w14:textFill>
+          <w14:solidFill>
+            <w14:srgbClr w14:val="1155CC"/>
+          </w14:solidFill>
+        </w14:textFill>
       </w:rPr>
       <w:fldChar w:fldCharType="separate" w:fldLock="0"/>
     </w:r>
     <w:r>
       <w:rPr>
         <w:rStyle w:val="Hyperlink.0"/>
+        <w:outline w:val="0"/>
+        <w:color w:val="1155cc"/>
+        <w:sz w:val="18"/>
+        <w:szCs w:val="18"/>
+        <w:u w:val="single" w:color="1155cc"/>
         <w:rtl w:val="0"/>
         <w:lang w:val="en-US"/>
+        <w14:textFill>
+          <w14:solidFill>
+            <w14:srgbClr w14:val="1155CC"/>
+          </w14:solidFill>
+        </w14:textFill>
       </w:rPr>
       <w:t>https://creativecommons.org/licenses/by-nd/4.0/legalcode</w:t>
     </w:r>
@@ -5784,6 +6047,7 @@
         <w:szCs w:val="18"/>
         <w:u w:color="464646"/>
         <w:rtl w:val="0"/>
+        <w:lang w:val="de-DE"/>
         <w14:textFill>
           <w14:solidFill>
             <w14:srgbClr w14:val="464646"/>
@@ -5801,6 +6065,7 @@
         <w:szCs w:val="18"/>
         <w:u w:color="464646"/>
         <w:rtl w:val="0"/>
+        <w:lang w:val="de-DE"/>
         <w14:textFill>
           <w14:solidFill>
             <w14:srgbClr w14:val="464646"/>
@@ -5835,7 +6100,7 @@
 <w:hdr xmlns:r="http://schemas.openxmlformats.org/officeDocument/2006/relationships" xmlns:wp="http://schemas.openxmlformats.org/drawingml/2006/wordprocessingDrawing" xmlns:w="http://schemas.openxmlformats.org/wordprocessingml/2006/main" xmlns:w10="urn:schemas-microsoft-com:office:word" xmlns:w14="http://schemas.microsoft.com/office/word/2010/wordml" xmlns:wps="http://schemas.microsoft.com/office/word/2010/wordprocessingShape" xmlns:wpg="http://schemas.microsoft.com/office/word/2010/wordprocessingGroup" xmlns:mc="http://schemas.openxmlformats.org/markup-compatibility/2006" xmlns:v="urn:schemas-microsoft-com:vml" xmlns:o="urn:schemas-microsoft-com:office:office" xmlns:m="http://schemas.openxmlformats.org/officeDocument/2006/math" mc:Ignorable="w14">
   <w:p>
     <w:pPr>
-      <w:pStyle w:val="Body"/>
+      <w:pStyle w:val="Body A"/>
       <w:spacing w:before="0"/>
       <w:ind w:firstLine="0"/>
       <w:jc w:val="right"/>
@@ -5860,7 +6125,7 @@
   </w:p>
   <w:p>
     <w:pPr>
-      <w:pStyle w:val="Body"/>
+      <w:pStyle w:val="Body A"/>
       <w:spacing w:before="0"/>
       <w:ind w:firstLine="0"/>
       <w:jc w:val="center"/>
@@ -5884,7 +6149,7 @@
 <w:hdr xmlns:r="http://schemas.openxmlformats.org/officeDocument/2006/relationships" xmlns:wp="http://schemas.openxmlformats.org/drawingml/2006/wordprocessingDrawing" xmlns:w="http://schemas.openxmlformats.org/wordprocessingml/2006/main" xmlns:w10="urn:schemas-microsoft-com:office:word" xmlns:w14="http://schemas.microsoft.com/office/word/2010/wordml" xmlns:wps="http://schemas.microsoft.com/office/word/2010/wordprocessingShape" xmlns:wpg="http://schemas.microsoft.com/office/word/2010/wordprocessingGroup" xmlns:mc="http://schemas.openxmlformats.org/markup-compatibility/2006" xmlns:v="urn:schemas-microsoft-com:vml" xmlns:o="urn:schemas-microsoft-com:office:office" xmlns:m="http://schemas.openxmlformats.org/officeDocument/2006/math" mc:Ignorable="w14">
   <w:p>
     <w:pPr>
-      <w:pStyle w:val="Body"/>
+      <w:pStyle w:val="Body A"/>
       <w:spacing w:before="0"/>
       <w:ind w:firstLine="0"/>
       <w:jc w:val="right"/>
@@ -5921,7 +6186,7 @@
   </w:p>
   <w:p>
     <w:pPr>
-      <w:pStyle w:val="Body"/>
+      <w:pStyle w:val="Body A"/>
       <w:spacing w:before="0"/>
       <w:ind w:firstLine="0"/>
       <w:jc w:val="center"/>
@@ -6015,6 +6280,7 @@
       <w:lvlJc w:val="left"/>
       <w:pPr>
         <w:tabs>
+          <w:tab w:val="left" w:pos="720"/>
           <w:tab w:val="num" w:pos="1080"/>
         </w:tabs>
         <w:ind w:left="720" w:firstLine="0"/>
@@ -6048,6 +6314,7 @@
       <w:lvlJc w:val="left"/>
       <w:pPr>
         <w:tabs>
+          <w:tab w:val="left" w:pos="720"/>
           <w:tab w:val="num" w:pos="1800"/>
         </w:tabs>
         <w:ind w:left="1440" w:firstLine="0"/>
@@ -6081,6 +6348,7 @@
       <w:lvlJc w:val="left"/>
       <w:pPr>
         <w:tabs>
+          <w:tab w:val="left" w:pos="720"/>
           <w:tab w:val="num" w:pos="2520"/>
         </w:tabs>
         <w:ind w:left="2160" w:firstLine="0"/>
@@ -6114,6 +6382,7 @@
       <w:lvlJc w:val="left"/>
       <w:pPr>
         <w:tabs>
+          <w:tab w:val="left" w:pos="720"/>
           <w:tab w:val="num" w:pos="3240"/>
         </w:tabs>
         <w:ind w:left="2880" w:firstLine="0"/>
@@ -6147,6 +6416,7 @@
       <w:lvlJc w:val="left"/>
       <w:pPr>
         <w:tabs>
+          <w:tab w:val="left" w:pos="720"/>
           <w:tab w:val="num" w:pos="3960"/>
         </w:tabs>
         <w:ind w:left="3600" w:firstLine="0"/>
@@ -6180,6 +6450,7 @@
       <w:lvlJc w:val="left"/>
       <w:pPr>
         <w:tabs>
+          <w:tab w:val="left" w:pos="720"/>
           <w:tab w:val="num" w:pos="4680"/>
         </w:tabs>
         <w:ind w:left="4320" w:firstLine="0"/>
@@ -6213,6 +6484,7 @@
       <w:lvlJc w:val="left"/>
       <w:pPr>
         <w:tabs>
+          <w:tab w:val="left" w:pos="720"/>
           <w:tab w:val="num" w:pos="5400"/>
         </w:tabs>
         <w:ind w:left="5040" w:firstLine="0"/>
@@ -6246,6 +6518,7 @@
       <w:lvlJc w:val="left"/>
       <w:pPr>
         <w:tabs>
+          <w:tab w:val="left" w:pos="720"/>
           <w:tab w:val="num" w:pos="6120"/>
         </w:tabs>
         <w:ind w:left="5760" w:firstLine="0"/>
@@ -6679,9 +6952,9 @@
     <w:next w:val="No List"/>
     <w:pPr/>
   </w:style>
-  <w:style w:type="paragraph" w:styleId="Body">
-    <w:name w:val="Body"/>
-    <w:next w:val="Body"/>
+  <w:style w:type="paragraph" w:styleId="Body A">
+    <w:name w:val="Body A"/>
+    <w:next w:val="Body A"/>
     <w:pPr>
       <w:keepNext w:val="0"/>
       <w:keepLines w:val="0"/>
@@ -6716,8 +6989,9 @@
       <w:shd w:val="nil" w:color="auto" w:fill="auto"/>
       <w:vertAlign w:val="baseline"/>
       <w:lang w:val="de-DE"/>
-      <w14:textOutline>
+      <w14:textOutline w14:w="12700" w14:cap="flat">
         <w14:noFill/>
+        <w14:miter w14:lim="400000"/>
       </w14:textOutline>
       <w14:textFill>
         <w14:solidFill>
@@ -6739,12 +7013,16 @@
       <w:sz w:val="18"/>
       <w:szCs w:val="18"/>
       <w:u w:val="single" w:color="1155cc"/>
+      <w:lang w:val="en-US"/>
       <w14:textFill>
         <w14:solidFill>
           <w14:srgbClr w14:val="1155CC"/>
         </w14:solidFill>
       </w14:textFill>
     </w:rPr>
+  </w:style>
+  <w:style w:type="character" w:styleId="None A">
+    <w:name w:val="None A"/>
   </w:style>
   <w:style w:type="character" w:styleId="Hyperlink.1">
     <w:name w:val="Hyperlink.1"/>
@@ -6756,6 +7034,7 @@
       <w:sz w:val="22"/>
       <w:szCs w:val="22"/>
       <w:u w:val="single" w:color="0563c1"/>
+      <w:lang w:val="en-US"/>
       <w14:textFill>
         <w14:solidFill>
           <w14:srgbClr w14:val="0563C1"/>
@@ -6968,9 +7247,9 @@
         </a:effectStyle>
         <a:effectStyle>
           <a:effectLst>
-            <a:outerShdw sx="100000" sy="100000" kx="0" ky="0" algn="b" rotWithShape="0" blurRad="38100" dist="20000" dir="5400000">
+            <a:outerShdw sx="100000" sy="100000" kx="0" ky="0" algn="b" rotWithShape="0" blurRad="38100" dist="23000" dir="5400000">
               <a:srgbClr val="000000">
-                <a:alpha val="38000"/>
+                <a:alpha val="35000"/>
               </a:srgbClr>
             </a:outerShdw>
           </a:effectLst>
@@ -7050,7 +7329,7 @@
         </a:effectLst>
         <a:sp3d/>
       </a:spPr>
-      <a:bodyPr rot="0" spcFirstLastPara="1" vertOverflow="overflow" horzOverflow="overflow" vert="horz" wrap="square" lIns="45719" tIns="45719" rIns="45719" bIns="45719" numCol="1" spcCol="38100" rtlCol="0" anchor="ctr" upright="0">
+      <a:bodyPr rot="0" spcFirstLastPara="1" vertOverflow="overflow" horzOverflow="overflow" vert="horz" wrap="square" lIns="45718" tIns="45718" rIns="45718" bIns="45718" numCol="1" spcCol="38100" rtlCol="0" anchor="ctr" upright="0">
         <a:spAutoFit/>
       </a:bodyPr>
       <a:lstStyle>
@@ -7078,10 +7357,10 @@
             </a:solidFill>
             <a:effectLst/>
             <a:uFillTx/>
-            <a:latin typeface="Cambria"/>
-            <a:ea typeface="Cambria"/>
-            <a:cs typeface="Cambria"/>
-            <a:sym typeface="Cambria"/>
+            <a:latin typeface="+mn-lt"/>
+            <a:ea typeface="+mn-ea"/>
+            <a:cs typeface="+mn-cs"/>
+            <a:sym typeface="Helvetica Neue"/>
           </a:defRPr>
         </a:defPPr>
         <a:lvl1pPr marL="0" marR="0" indent="0" algn="l" defTabSz="914400" rtl="0" fontAlgn="auto" latinLnBrk="1" hangingPunct="0">
@@ -7337,9 +7616,9 @@
           <a:round/>
         </a:ln>
         <a:effectLst>
-          <a:outerShdw sx="100000" sy="100000" kx="0" ky="0" algn="b" rotWithShape="0" blurRad="38100" dist="20000" dir="5400000">
+          <a:outerShdw sx="100000" sy="100000" kx="0" ky="0" algn="b" rotWithShape="0" blurRad="38100" dist="23000" dir="5400000">
             <a:srgbClr val="000000">
-              <a:alpha val="38000"/>
+              <a:alpha val="35000"/>
             </a:srgbClr>
           </a:outerShdw>
         </a:effectLst>
@@ -7627,7 +7906,7 @@
         <a:effectLst/>
         <a:sp3d/>
       </a:spPr>
-      <a:bodyPr rot="0" spcFirstLastPara="1" vertOverflow="overflow" horzOverflow="overflow" vert="horz" wrap="square" lIns="45719" tIns="45719" rIns="45719" bIns="45719" numCol="1" spcCol="38100" rtlCol="0" anchor="t" upright="0">
+      <a:bodyPr rot="0" spcFirstLastPara="1" vertOverflow="overflow" horzOverflow="overflow" vert="horz" wrap="square" lIns="45718" tIns="45718" rIns="45718" bIns="45718" numCol="1" spcCol="38100" rtlCol="0" anchor="t" upright="0">
         <a:spAutoFit/>
       </a:bodyPr>
       <a:lstStyle>
@@ -7655,10 +7934,10 @@
             </a:solidFill>
             <a:effectLst/>
             <a:uFillTx/>
-            <a:latin typeface="Cambria"/>
-            <a:ea typeface="Cambria"/>
-            <a:cs typeface="Cambria"/>
-            <a:sym typeface="Cambria"/>
+            <a:latin typeface="+mn-lt"/>
+            <a:ea typeface="+mn-ea"/>
+            <a:cs typeface="+mn-cs"/>
+            <a:sym typeface="Helvetica Neue"/>
           </a:defRPr>
         </a:defPPr>
         <a:lvl1pPr marL="0" marR="0" indent="0" algn="l" defTabSz="914400" rtl="0" fontAlgn="auto" latinLnBrk="1" hangingPunct="0">

</xml_diff>